<commit_message>
database and fileuplaod service in config
</commit_message>
<xml_diff>
--- a/Notes.docx
+++ b/Notes.docx
@@ -98,15 +98,7 @@
       </w:r>
       <w:proofErr w:type="spellEnd"/>
       <w:r>
-        <w:t xml:space="preserve"> </w:t>
-      </w:r>
-      <w:proofErr w:type="spellStart"/>
-      <w:r>
-        <w:t>i</w:t>
-      </w:r>
-      <w:proofErr w:type="spellEnd"/>
-      <w:r>
-        <w:t xml:space="preserve"> react-redux</w:t>
+        <w:t xml:space="preserve"> i react-redux</w:t>
       </w:r>
     </w:p>
     <w:p>
@@ -403,10 +395,7 @@
         <w:t xml:space="preserve"> </w:t>
       </w:r>
       <w:r>
-        <w:t>change permissions</w:t>
-      </w:r>
-      <w:r>
-        <w:t>, create attributes, create indexes</w:t>
+        <w:t>change permissions, create attributes, create indexes</w:t>
       </w:r>
     </w:p>
     <w:p>
@@ -433,10 +422,7 @@
     </w:p>
     <w:p>
       <w:r>
-        <w:t xml:space="preserve">                                                                              // </w:t>
-      </w:r>
-      <w:r>
-        <w:t>change permissions</w:t>
+        <w:t xml:space="preserve">                                                                              // change permissions</w:t>
       </w:r>
     </w:p>
     <w:p/>
@@ -769,16 +755,7 @@
           <w:sz w:val="32"/>
           <w:szCs w:val="32"/>
         </w:rPr>
-        <w:t xml:space="preserve">-&gt;       </w:t>
-      </w:r>
-      <w:r>
-        <w:rPr>
-          <w:i/>
-          <w:iCs/>
-          <w:sz w:val="32"/>
-          <w:szCs w:val="32"/>
-        </w:rPr>
-        <w:t>APP.JS =&gt;</w:t>
+        <w:t>-&gt;       APP.JS =&gt;</w:t>
       </w:r>
     </w:p>
     <w:p>
@@ -963,14 +940,7 @@
           <w:sz w:val="32"/>
           <w:szCs w:val="32"/>
         </w:rPr>
-        <w:t>VITE ,</w:t>
-      </w:r>
-      <w:r>
-        <w:rPr>
-          <w:sz w:val="32"/>
-          <w:szCs w:val="32"/>
-        </w:rPr>
-        <w:t>then</w:t>
+        <w:t>VITE ,then</w:t>
       </w:r>
       <w:proofErr w:type="gramEnd"/>
       <w:r>
@@ -978,14 +948,7 @@
           <w:sz w:val="32"/>
           <w:szCs w:val="32"/>
         </w:rPr>
-        <w:t xml:space="preserve"> it is mandatory</w:t>
-      </w:r>
-      <w:r>
-        <w:rPr>
-          <w:sz w:val="32"/>
-          <w:szCs w:val="32"/>
-        </w:rPr>
-        <w:t>,</w:t>
+        <w:t xml:space="preserve"> it is mandatory,</w:t>
       </w:r>
     </w:p>
     <w:p>
@@ -1014,56 +977,7 @@
           <w:sz w:val="32"/>
           <w:szCs w:val="32"/>
         </w:rPr>
-        <w:t>To set environment variables</w:t>
-      </w:r>
-      <w:r>
-        <w:rPr>
-          <w:sz w:val="32"/>
-          <w:szCs w:val="32"/>
-        </w:rPr>
-        <w:t xml:space="preserve">, </w:t>
-      </w:r>
-      <w:r>
-        <w:rPr>
-          <w:sz w:val="32"/>
-          <w:szCs w:val="32"/>
-        </w:rPr>
-        <w:t>us</w:t>
-      </w:r>
-      <w:r>
-        <w:rPr>
-          <w:sz w:val="32"/>
-          <w:szCs w:val="32"/>
-        </w:rPr>
-        <w:t>e</w:t>
-      </w:r>
-      <w:r>
-        <w:rPr>
-          <w:sz w:val="32"/>
-          <w:szCs w:val="32"/>
-        </w:rPr>
-        <w:t xml:space="preserve"> </w:t>
-      </w:r>
-      <w:r>
-        <w:rPr>
-          <w:sz w:val="32"/>
-          <w:szCs w:val="32"/>
-        </w:rPr>
-        <w:t>VITE</w:t>
-      </w:r>
-      <w:r>
-        <w:rPr>
-          <w:sz w:val="32"/>
-          <w:szCs w:val="32"/>
-        </w:rPr>
-        <w:t>_</w:t>
-      </w:r>
-      <w:r>
-        <w:rPr>
-          <w:sz w:val="32"/>
-          <w:szCs w:val="32"/>
-        </w:rPr>
-        <w:t xml:space="preserve"> </w:t>
+        <w:t xml:space="preserve">To set environment variables, use VITE_ </w:t>
       </w:r>
       <w:r>
         <w:rPr>
@@ -1129,14 +1043,7 @@
           <w:sz w:val="32"/>
           <w:szCs w:val="32"/>
         </w:rPr>
-        <w:t xml:space="preserve">          VITE</w:t>
-      </w:r>
-      <w:r>
-        <w:rPr>
-          <w:sz w:val="32"/>
-          <w:szCs w:val="32"/>
-        </w:rPr>
-        <w:t>_APPWRITE_URL (this is right)</w:t>
+        <w:t xml:space="preserve">          VITE_APPWRITE_URL (this is right)</w:t>
       </w:r>
     </w:p>
     <w:p>
@@ -1358,13 +1265,7 @@
           <w:u w:val="single"/>
         </w:rPr>
         <w:lastRenderedPageBreak/>
-        <w:t>Implementing better way to access environment variables</w:t>
-      </w:r>
-      <w:r>
-        <w:rPr>
-          <w:u w:val="single"/>
-        </w:rPr>
-        <w:t xml:space="preserve"> (for production </w:t>
+        <w:t xml:space="preserve">Implementing better way to access environment variables (for production </w:t>
       </w:r>
       <w:r>
         <w:rPr>
@@ -3449,14 +3350,7 @@
           <w:sz w:val="28"/>
           <w:szCs w:val="28"/>
         </w:rPr>
-        <w:t xml:space="preserve"> </w:t>
-      </w:r>
-      <w:r>
-        <w:rPr>
-          <w:sz w:val="28"/>
-          <w:szCs w:val="28"/>
-        </w:rPr>
-        <w:t xml:space="preserve">to build a layer in your code that separates the core functions of your application from the specific technologies it uses (like a certain type of database or cloud service). This means writing your code so that it </w:t>
+        <w:t xml:space="preserve"> to build a layer in your code that separates the core functions of your application from the specific technologies it uses (like a certain type of database or cloud service). This means writing your code so that it </w:t>
       </w:r>
       <w:proofErr w:type="gramStart"/>
       <w:r>
@@ -6729,8 +6623,9 @@
           <w:sz w:val="28"/>
           <w:szCs w:val="28"/>
         </w:rPr>
-        <w:t>login</w:t>
-      </w:r>
+        <w:t>login(</w:t>
+      </w:r>
+      <w:proofErr w:type="gramEnd"/>
       <w:r>
         <w:rPr>
           <w:b/>
@@ -6740,9 +6635,318 @@
           <w:sz w:val="28"/>
           <w:szCs w:val="28"/>
         </w:rPr>
-        <w:t>(</w:t>
+        <w:t>{email, password})</w:t>
+      </w:r>
+      <w:r>
+        <w:rPr>
+          <w:i/>
+          <w:iCs/>
+          <w:sz w:val="28"/>
+          <w:szCs w:val="28"/>
+        </w:rPr>
+        <w:t>{</w:t>
+      </w:r>
+    </w:p>
+    <w:p>
+      <w:pPr>
+        <w:ind w:left="720"/>
+        <w:rPr>
+          <w:i/>
+          <w:iCs/>
+          <w:sz w:val="18"/>
+          <w:szCs w:val="18"/>
+        </w:rPr>
+      </w:pPr>
+      <w:r>
+        <w:rPr>
+          <w:i/>
+          <w:iCs/>
+          <w:sz w:val="18"/>
+          <w:szCs w:val="18"/>
+        </w:rPr>
+        <w:t xml:space="preserve">   //use try catch for avoiding errors and read docs of </w:t>
+      </w:r>
+      <w:proofErr w:type="spellStart"/>
+      <w:r>
+        <w:rPr>
+          <w:i/>
+          <w:iCs/>
+          <w:sz w:val="18"/>
+          <w:szCs w:val="18"/>
+        </w:rPr>
+        <w:t>appwrite</w:t>
+      </w:r>
+      <w:proofErr w:type="spellEnd"/>
+      <w:r>
+        <w:rPr>
+          <w:i/>
+          <w:iCs/>
+          <w:sz w:val="18"/>
+          <w:szCs w:val="18"/>
+        </w:rPr>
+        <w:t xml:space="preserve"> to avoid mistakes</w:t>
+      </w:r>
+    </w:p>
+    <w:p>
+      <w:pPr>
+        <w:ind w:left="720"/>
+        <w:rPr>
+          <w:i/>
+          <w:iCs/>
+          <w:sz w:val="28"/>
+          <w:szCs w:val="28"/>
+        </w:rPr>
+      </w:pPr>
+      <w:r>
+        <w:rPr>
+          <w:i/>
+          <w:iCs/>
+          <w:sz w:val="28"/>
+          <w:szCs w:val="28"/>
+        </w:rPr>
+        <w:t xml:space="preserve">   </w:t>
+      </w:r>
+      <w:proofErr w:type="gramStart"/>
+      <w:r>
+        <w:rPr>
+          <w:i/>
+          <w:iCs/>
+          <w:sz w:val="28"/>
+          <w:szCs w:val="28"/>
+        </w:rPr>
+        <w:t>try{</w:t>
       </w:r>
       <w:proofErr w:type="gramEnd"/>
+    </w:p>
+    <w:p>
+      <w:pPr>
+        <w:ind w:left="720"/>
+        <w:rPr>
+          <w:i/>
+          <w:iCs/>
+          <w:sz w:val="28"/>
+          <w:szCs w:val="28"/>
+        </w:rPr>
+      </w:pPr>
+      <w:r>
+        <w:rPr>
+          <w:i/>
+          <w:iCs/>
+          <w:sz w:val="28"/>
+          <w:szCs w:val="28"/>
+        </w:rPr>
+        <w:t xml:space="preserve">     </w:t>
+      </w:r>
+      <w:proofErr w:type="gramStart"/>
+      <w:r>
+        <w:rPr>
+          <w:i/>
+          <w:iCs/>
+          <w:sz w:val="28"/>
+          <w:szCs w:val="28"/>
+        </w:rPr>
+        <w:t xml:space="preserve">return  </w:t>
+      </w:r>
+      <w:r>
+        <w:rPr>
+          <w:i/>
+          <w:iCs/>
+          <w:sz w:val="28"/>
+          <w:szCs w:val="28"/>
+        </w:rPr>
+        <w:t>await</w:t>
+      </w:r>
+      <w:proofErr w:type="gramEnd"/>
+      <w:r>
+        <w:rPr>
+          <w:i/>
+          <w:iCs/>
+          <w:sz w:val="28"/>
+          <w:szCs w:val="28"/>
+        </w:rPr>
+        <w:t xml:space="preserve"> </w:t>
+      </w:r>
+      <w:proofErr w:type="spellStart"/>
+      <w:r>
+        <w:rPr>
+          <w:i/>
+          <w:iCs/>
+          <w:sz w:val="28"/>
+          <w:szCs w:val="28"/>
+        </w:rPr>
+        <w:t>this.account.create</w:t>
+      </w:r>
+      <w:r>
+        <w:rPr>
+          <w:i/>
+          <w:iCs/>
+          <w:sz w:val="28"/>
+          <w:szCs w:val="28"/>
+        </w:rPr>
+        <w:t>Email</w:t>
+      </w:r>
+      <w:r>
+        <w:rPr>
+          <w:i/>
+          <w:iCs/>
+          <w:sz w:val="28"/>
+          <w:szCs w:val="28"/>
+        </w:rPr>
+        <w:t>Session</w:t>
+      </w:r>
+      <w:proofErr w:type="spellEnd"/>
+      <w:r>
+        <w:rPr>
+          <w:i/>
+          <w:iCs/>
+          <w:sz w:val="28"/>
+          <w:szCs w:val="28"/>
+        </w:rPr>
+        <w:t>(email,  password);</w:t>
+      </w:r>
+    </w:p>
+    <w:p>
+      <w:pPr>
+        <w:ind w:left="720"/>
+        <w:rPr>
+          <w:i/>
+          <w:iCs/>
+          <w:sz w:val="28"/>
+          <w:szCs w:val="28"/>
+        </w:rPr>
+      </w:pPr>
+      <w:r>
+        <w:rPr>
+          <w:i/>
+          <w:iCs/>
+          <w:sz w:val="28"/>
+          <w:szCs w:val="28"/>
+        </w:rPr>
+        <w:t>}</w:t>
+      </w:r>
+    </w:p>
+    <w:p>
+      <w:pPr>
+        <w:ind w:left="720"/>
+        <w:rPr>
+          <w:i/>
+          <w:iCs/>
+          <w:sz w:val="28"/>
+          <w:szCs w:val="28"/>
+        </w:rPr>
+      </w:pPr>
+      <w:r>
+        <w:rPr>
+          <w:i/>
+          <w:iCs/>
+          <w:sz w:val="28"/>
+          <w:szCs w:val="28"/>
+        </w:rPr>
+        <w:t>catch(error</w:t>
+      </w:r>
+      <w:proofErr w:type="gramStart"/>
+      <w:r>
+        <w:rPr>
+          <w:i/>
+          <w:iCs/>
+          <w:sz w:val="28"/>
+          <w:szCs w:val="28"/>
+        </w:rPr>
+        <w:t>){</w:t>
+      </w:r>
+      <w:proofErr w:type="gramEnd"/>
+    </w:p>
+    <w:p>
+      <w:pPr>
+        <w:ind w:left="720"/>
+        <w:rPr>
+          <w:i/>
+          <w:iCs/>
+          <w:sz w:val="28"/>
+          <w:szCs w:val="28"/>
+        </w:rPr>
+      </w:pPr>
+      <w:r>
+        <w:rPr>
+          <w:i/>
+          <w:iCs/>
+          <w:sz w:val="28"/>
+          <w:szCs w:val="28"/>
+        </w:rPr>
+        <w:t xml:space="preserve">   throw error;</w:t>
+      </w:r>
+    </w:p>
+    <w:p>
+      <w:pPr>
+        <w:ind w:left="720"/>
+        <w:rPr>
+          <w:i/>
+          <w:iCs/>
+          <w:sz w:val="28"/>
+          <w:szCs w:val="28"/>
+        </w:rPr>
+      </w:pPr>
+      <w:r>
+        <w:rPr>
+          <w:i/>
+          <w:iCs/>
+          <w:sz w:val="28"/>
+          <w:szCs w:val="28"/>
+        </w:rPr>
+        <w:t>}</w:t>
+      </w:r>
+    </w:p>
+    <w:p>
+      <w:pPr>
+        <w:rPr>
+          <w:i/>
+          <w:iCs/>
+          <w:sz w:val="28"/>
+          <w:szCs w:val="28"/>
+        </w:rPr>
+      </w:pPr>
+      <w:r>
+        <w:rPr>
+          <w:i/>
+          <w:iCs/>
+          <w:sz w:val="28"/>
+          <w:szCs w:val="28"/>
+        </w:rPr>
+        <w:t>}</w:t>
+      </w:r>
+    </w:p>
+    <w:p>
+      <w:pPr>
+        <w:pStyle w:val="ListParagraph"/>
+        <w:rPr>
+          <w:i/>
+          <w:iCs/>
+          <w:sz w:val="28"/>
+          <w:szCs w:val="28"/>
+        </w:rPr>
+      </w:pPr>
+    </w:p>
+    <w:p>
+      <w:pPr>
+        <w:pStyle w:val="ListParagraph"/>
+        <w:rPr>
+          <w:i/>
+          <w:iCs/>
+          <w:sz w:val="28"/>
+          <w:szCs w:val="28"/>
+        </w:rPr>
+      </w:pPr>
+    </w:p>
+    <w:p>
+      <w:pPr>
+        <w:pStyle w:val="ListParagraph"/>
+        <w:rPr>
+          <w:i/>
+          <w:iCs/>
+          <w:sz w:val="28"/>
+          <w:szCs w:val="28"/>
+        </w:rPr>
+      </w:pPr>
       <w:r>
         <w:rPr>
           <w:b/>
@@ -6752,318 +6956,10 @@
           <w:sz w:val="28"/>
           <w:szCs w:val="28"/>
         </w:rPr>
-        <w:t>{email, password})</w:t>
-      </w:r>
-      <w:r>
-        <w:rPr>
-          <w:i/>
-          <w:iCs/>
-          <w:sz w:val="28"/>
-          <w:szCs w:val="28"/>
-        </w:rPr>
-        <w:t>{</w:t>
-      </w:r>
-    </w:p>
-    <w:p>
-      <w:pPr>
-        <w:ind w:left="720"/>
-        <w:rPr>
-          <w:i/>
-          <w:iCs/>
-          <w:sz w:val="18"/>
-          <w:szCs w:val="18"/>
-        </w:rPr>
-      </w:pPr>
-      <w:r>
-        <w:rPr>
-          <w:i/>
-          <w:iCs/>
-          <w:sz w:val="18"/>
-          <w:szCs w:val="18"/>
-        </w:rPr>
-        <w:t xml:space="preserve">   //use try catch for avoiding errors and read docs of </w:t>
-      </w:r>
-      <w:proofErr w:type="spellStart"/>
-      <w:r>
-        <w:rPr>
-          <w:i/>
-          <w:iCs/>
-          <w:sz w:val="18"/>
-          <w:szCs w:val="18"/>
-        </w:rPr>
-        <w:t>appwrite</w:t>
-      </w:r>
-      <w:proofErr w:type="spellEnd"/>
-      <w:r>
-        <w:rPr>
-          <w:i/>
-          <w:iCs/>
-          <w:sz w:val="18"/>
-          <w:szCs w:val="18"/>
-        </w:rPr>
-        <w:t xml:space="preserve"> to avoid mistakes</w:t>
-      </w:r>
-    </w:p>
-    <w:p>
-      <w:pPr>
-        <w:ind w:left="720"/>
-        <w:rPr>
-          <w:i/>
-          <w:iCs/>
-          <w:sz w:val="28"/>
-          <w:szCs w:val="28"/>
-        </w:rPr>
-      </w:pPr>
-      <w:r>
-        <w:rPr>
-          <w:i/>
-          <w:iCs/>
-          <w:sz w:val="28"/>
-          <w:szCs w:val="28"/>
-        </w:rPr>
-        <w:t xml:space="preserve">   </w:t>
-      </w:r>
+        <w:t xml:space="preserve">  async </w:t>
+      </w:r>
+      <w:proofErr w:type="spellStart"/>
       <w:proofErr w:type="gramStart"/>
-      <w:r>
-        <w:rPr>
-          <w:i/>
-          <w:iCs/>
-          <w:sz w:val="28"/>
-          <w:szCs w:val="28"/>
-        </w:rPr>
-        <w:t>try{</w:t>
-      </w:r>
-      <w:proofErr w:type="gramEnd"/>
-    </w:p>
-    <w:p>
-      <w:pPr>
-        <w:ind w:left="720"/>
-        <w:rPr>
-          <w:i/>
-          <w:iCs/>
-          <w:sz w:val="28"/>
-          <w:szCs w:val="28"/>
-        </w:rPr>
-      </w:pPr>
-      <w:r>
-        <w:rPr>
-          <w:i/>
-          <w:iCs/>
-          <w:sz w:val="28"/>
-          <w:szCs w:val="28"/>
-        </w:rPr>
-        <w:t xml:space="preserve">     </w:t>
-      </w:r>
-      <w:proofErr w:type="gramStart"/>
-      <w:r>
-        <w:rPr>
-          <w:i/>
-          <w:iCs/>
-          <w:sz w:val="28"/>
-          <w:szCs w:val="28"/>
-        </w:rPr>
-        <w:t xml:space="preserve">return  </w:t>
-      </w:r>
-      <w:r>
-        <w:rPr>
-          <w:i/>
-          <w:iCs/>
-          <w:sz w:val="28"/>
-          <w:szCs w:val="28"/>
-        </w:rPr>
-        <w:t>await</w:t>
-      </w:r>
-      <w:proofErr w:type="gramEnd"/>
-      <w:r>
-        <w:rPr>
-          <w:i/>
-          <w:iCs/>
-          <w:sz w:val="28"/>
-          <w:szCs w:val="28"/>
-        </w:rPr>
-        <w:t xml:space="preserve"> </w:t>
-      </w:r>
-      <w:proofErr w:type="spellStart"/>
-      <w:r>
-        <w:rPr>
-          <w:i/>
-          <w:iCs/>
-          <w:sz w:val="28"/>
-          <w:szCs w:val="28"/>
-        </w:rPr>
-        <w:t>this.account.create</w:t>
-      </w:r>
-      <w:r>
-        <w:rPr>
-          <w:i/>
-          <w:iCs/>
-          <w:sz w:val="28"/>
-          <w:szCs w:val="28"/>
-        </w:rPr>
-        <w:t>Email</w:t>
-      </w:r>
-      <w:r>
-        <w:rPr>
-          <w:i/>
-          <w:iCs/>
-          <w:sz w:val="28"/>
-          <w:szCs w:val="28"/>
-        </w:rPr>
-        <w:t>Session</w:t>
-      </w:r>
-      <w:proofErr w:type="spellEnd"/>
-      <w:r>
-        <w:rPr>
-          <w:i/>
-          <w:iCs/>
-          <w:sz w:val="28"/>
-          <w:szCs w:val="28"/>
-        </w:rPr>
-        <w:t>(email,  password);</w:t>
-      </w:r>
-    </w:p>
-    <w:p>
-      <w:pPr>
-        <w:ind w:left="720"/>
-        <w:rPr>
-          <w:i/>
-          <w:iCs/>
-          <w:sz w:val="28"/>
-          <w:szCs w:val="28"/>
-        </w:rPr>
-      </w:pPr>
-      <w:r>
-        <w:rPr>
-          <w:i/>
-          <w:iCs/>
-          <w:sz w:val="28"/>
-          <w:szCs w:val="28"/>
-        </w:rPr>
-        <w:t>}</w:t>
-      </w:r>
-    </w:p>
-    <w:p>
-      <w:pPr>
-        <w:ind w:left="720"/>
-        <w:rPr>
-          <w:i/>
-          <w:iCs/>
-          <w:sz w:val="28"/>
-          <w:szCs w:val="28"/>
-        </w:rPr>
-      </w:pPr>
-      <w:r>
-        <w:rPr>
-          <w:i/>
-          <w:iCs/>
-          <w:sz w:val="28"/>
-          <w:szCs w:val="28"/>
-        </w:rPr>
-        <w:t>catch(error</w:t>
-      </w:r>
-      <w:proofErr w:type="gramStart"/>
-      <w:r>
-        <w:rPr>
-          <w:i/>
-          <w:iCs/>
-          <w:sz w:val="28"/>
-          <w:szCs w:val="28"/>
-        </w:rPr>
-        <w:t>){</w:t>
-      </w:r>
-      <w:proofErr w:type="gramEnd"/>
-    </w:p>
-    <w:p>
-      <w:pPr>
-        <w:ind w:left="720"/>
-        <w:rPr>
-          <w:i/>
-          <w:iCs/>
-          <w:sz w:val="28"/>
-          <w:szCs w:val="28"/>
-        </w:rPr>
-      </w:pPr>
-      <w:r>
-        <w:rPr>
-          <w:i/>
-          <w:iCs/>
-          <w:sz w:val="28"/>
-          <w:szCs w:val="28"/>
-        </w:rPr>
-        <w:t xml:space="preserve">   throw error;</w:t>
-      </w:r>
-    </w:p>
-    <w:p>
-      <w:pPr>
-        <w:ind w:left="720"/>
-        <w:rPr>
-          <w:i/>
-          <w:iCs/>
-          <w:sz w:val="28"/>
-          <w:szCs w:val="28"/>
-        </w:rPr>
-      </w:pPr>
-      <w:r>
-        <w:rPr>
-          <w:i/>
-          <w:iCs/>
-          <w:sz w:val="28"/>
-          <w:szCs w:val="28"/>
-        </w:rPr>
-        <w:t>}</w:t>
-      </w:r>
-    </w:p>
-    <w:p>
-      <w:pPr>
-        <w:rPr>
-          <w:i/>
-          <w:iCs/>
-          <w:sz w:val="28"/>
-          <w:szCs w:val="28"/>
-        </w:rPr>
-      </w:pPr>
-      <w:r>
-        <w:rPr>
-          <w:i/>
-          <w:iCs/>
-          <w:sz w:val="28"/>
-          <w:szCs w:val="28"/>
-        </w:rPr>
-        <w:t>}</w:t>
-      </w:r>
-    </w:p>
-    <w:p>
-      <w:pPr>
-        <w:pStyle w:val="ListParagraph"/>
-        <w:rPr>
-          <w:i/>
-          <w:iCs/>
-          <w:sz w:val="28"/>
-          <w:szCs w:val="28"/>
-        </w:rPr>
-      </w:pPr>
-    </w:p>
-    <w:p>
-      <w:pPr>
-        <w:pStyle w:val="ListParagraph"/>
-        <w:rPr>
-          <w:i/>
-          <w:iCs/>
-          <w:sz w:val="28"/>
-          <w:szCs w:val="28"/>
-        </w:rPr>
-      </w:pPr>
-    </w:p>
-    <w:p>
-      <w:pPr>
-        <w:pStyle w:val="ListParagraph"/>
-        <w:rPr>
-          <w:i/>
-          <w:iCs/>
-          <w:sz w:val="28"/>
-          <w:szCs w:val="28"/>
-        </w:rPr>
-      </w:pPr>
       <w:r>
         <w:rPr>
           <w:b/>
@@ -7073,10 +6969,9 @@
           <w:sz w:val="28"/>
           <w:szCs w:val="28"/>
         </w:rPr>
-        <w:t xml:space="preserve">  async </w:t>
-      </w:r>
-      <w:proofErr w:type="spellStart"/>
-      <w:proofErr w:type="gramStart"/>
+        <w:t>getCurrentUser</w:t>
+      </w:r>
+      <w:proofErr w:type="spellEnd"/>
       <w:r>
         <w:rPr>
           <w:b/>
@@ -7086,9 +6981,9 @@
           <w:sz w:val="28"/>
           <w:szCs w:val="28"/>
         </w:rPr>
-        <w:t>getCurrentUser</w:t>
-      </w:r>
-      <w:proofErr w:type="spellEnd"/>
+        <w:t>(</w:t>
+      </w:r>
+      <w:proofErr w:type="gramEnd"/>
       <w:r>
         <w:rPr>
           <w:b/>
@@ -7098,9 +6993,361 @@
           <w:sz w:val="28"/>
           <w:szCs w:val="28"/>
         </w:rPr>
+        <w:t>)</w:t>
+      </w:r>
+      <w:r>
+        <w:rPr>
+          <w:i/>
+          <w:iCs/>
+          <w:sz w:val="28"/>
+          <w:szCs w:val="28"/>
+        </w:rPr>
+        <w:t xml:space="preserve"> {</w:t>
+      </w:r>
+    </w:p>
+    <w:p>
+      <w:pPr>
+        <w:pStyle w:val="ListParagraph"/>
+        <w:rPr>
+          <w:i/>
+          <w:iCs/>
+          <w:sz w:val="28"/>
+          <w:szCs w:val="28"/>
+        </w:rPr>
+      </w:pPr>
+      <w:r>
+        <w:rPr>
+          <w:i/>
+          <w:iCs/>
+          <w:sz w:val="28"/>
+          <w:szCs w:val="28"/>
+        </w:rPr>
+        <w:t xml:space="preserve">        try {</w:t>
+      </w:r>
+    </w:p>
+    <w:p>
+      <w:pPr>
+        <w:pStyle w:val="ListParagraph"/>
+        <w:rPr>
+          <w:i/>
+          <w:iCs/>
+          <w:sz w:val="28"/>
+          <w:szCs w:val="28"/>
+        </w:rPr>
+      </w:pPr>
+      <w:r>
+        <w:rPr>
+          <w:i/>
+          <w:iCs/>
+          <w:sz w:val="28"/>
+          <w:szCs w:val="28"/>
+        </w:rPr>
+        <w:t xml:space="preserve">            return await </w:t>
+      </w:r>
+      <w:proofErr w:type="spellStart"/>
+      <w:proofErr w:type="gramStart"/>
+      <w:r>
+        <w:rPr>
+          <w:i/>
+          <w:iCs/>
+          <w:sz w:val="28"/>
+          <w:szCs w:val="28"/>
+        </w:rPr>
+        <w:t>this.account.get</w:t>
+      </w:r>
+      <w:proofErr w:type="spellEnd"/>
+      <w:r>
+        <w:rPr>
+          <w:i/>
+          <w:iCs/>
+          <w:sz w:val="28"/>
+          <w:szCs w:val="28"/>
+        </w:rPr>
         <w:t>(</w:t>
       </w:r>
       <w:proofErr w:type="gramEnd"/>
+      <w:r>
+        <w:rPr>
+          <w:i/>
+          <w:iCs/>
+          <w:sz w:val="28"/>
+          <w:szCs w:val="28"/>
+        </w:rPr>
+        <w:t>);</w:t>
+      </w:r>
+    </w:p>
+    <w:p>
+      <w:pPr>
+        <w:pStyle w:val="ListParagraph"/>
+        <w:rPr>
+          <w:i/>
+          <w:iCs/>
+          <w:sz w:val="28"/>
+          <w:szCs w:val="28"/>
+        </w:rPr>
+      </w:pPr>
+      <w:r>
+        <w:rPr>
+          <w:i/>
+          <w:iCs/>
+          <w:sz w:val="28"/>
+          <w:szCs w:val="28"/>
+        </w:rPr>
+        <w:t xml:space="preserve">        } catch (error) {</w:t>
+      </w:r>
+    </w:p>
+    <w:p>
+      <w:pPr>
+        <w:pStyle w:val="ListParagraph"/>
+        <w:rPr>
+          <w:i/>
+          <w:iCs/>
+          <w:sz w:val="28"/>
+          <w:szCs w:val="28"/>
+        </w:rPr>
+      </w:pPr>
+      <w:r>
+        <w:rPr>
+          <w:i/>
+          <w:iCs/>
+          <w:sz w:val="28"/>
+          <w:szCs w:val="28"/>
+        </w:rPr>
+        <w:t xml:space="preserve">            </w:t>
+      </w:r>
+      <w:proofErr w:type="gramStart"/>
+      <w:r>
+        <w:rPr>
+          <w:i/>
+          <w:iCs/>
+          <w:sz w:val="28"/>
+          <w:szCs w:val="28"/>
+        </w:rPr>
+        <w:t>console.log(</w:t>
+      </w:r>
+      <w:proofErr w:type="gramEnd"/>
+      <w:r>
+        <w:rPr>
+          <w:i/>
+          <w:iCs/>
+          <w:sz w:val="28"/>
+          <w:szCs w:val="28"/>
+        </w:rPr>
+        <w:t>"</w:t>
+      </w:r>
+      <w:proofErr w:type="spellStart"/>
+      <w:r>
+        <w:rPr>
+          <w:i/>
+          <w:iCs/>
+          <w:sz w:val="28"/>
+          <w:szCs w:val="28"/>
+        </w:rPr>
+        <w:t>Appwrite</w:t>
+      </w:r>
+      <w:proofErr w:type="spellEnd"/>
+      <w:r>
+        <w:rPr>
+          <w:i/>
+          <w:iCs/>
+          <w:sz w:val="28"/>
+          <w:szCs w:val="28"/>
+        </w:rPr>
+        <w:t xml:space="preserve"> ser</w:t>
+      </w:r>
+      <w:r>
+        <w:rPr>
+          <w:i/>
+          <w:iCs/>
+          <w:sz w:val="28"/>
+          <w:szCs w:val="28"/>
+        </w:rPr>
+        <w:t>vic</w:t>
+      </w:r>
+      <w:r>
+        <w:rPr>
+          <w:i/>
+          <w:iCs/>
+          <w:sz w:val="28"/>
+          <w:szCs w:val="28"/>
+        </w:rPr>
+        <w:t xml:space="preserve">e :: </w:t>
+      </w:r>
+      <w:proofErr w:type="spellStart"/>
+      <w:r>
+        <w:rPr>
+          <w:i/>
+          <w:iCs/>
+          <w:sz w:val="28"/>
+          <w:szCs w:val="28"/>
+        </w:rPr>
+        <w:t>getCurrentUser</w:t>
+      </w:r>
+      <w:proofErr w:type="spellEnd"/>
+      <w:r>
+        <w:rPr>
+          <w:i/>
+          <w:iCs/>
+          <w:sz w:val="28"/>
+          <w:szCs w:val="28"/>
+        </w:rPr>
+        <w:t xml:space="preserve"> :: error", error);</w:t>
+      </w:r>
+    </w:p>
+    <w:p>
+      <w:pPr>
+        <w:pStyle w:val="ListParagraph"/>
+        <w:rPr>
+          <w:i/>
+          <w:iCs/>
+          <w:sz w:val="28"/>
+          <w:szCs w:val="28"/>
+        </w:rPr>
+      </w:pPr>
+      <w:r>
+        <w:rPr>
+          <w:i/>
+          <w:iCs/>
+          <w:sz w:val="28"/>
+          <w:szCs w:val="28"/>
+        </w:rPr>
+        <w:t xml:space="preserve">        }</w:t>
+      </w:r>
+    </w:p>
+    <w:p>
+      <w:pPr>
+        <w:pStyle w:val="ListParagraph"/>
+        <w:rPr>
+          <w:i/>
+          <w:iCs/>
+          <w:sz w:val="28"/>
+          <w:szCs w:val="28"/>
+        </w:rPr>
+      </w:pPr>
+    </w:p>
+    <w:p>
+      <w:pPr>
+        <w:pStyle w:val="ListParagraph"/>
+        <w:rPr>
+          <w:i/>
+          <w:iCs/>
+          <w:sz w:val="28"/>
+          <w:szCs w:val="28"/>
+        </w:rPr>
+      </w:pPr>
+      <w:r>
+        <w:rPr>
+          <w:i/>
+          <w:iCs/>
+          <w:sz w:val="28"/>
+          <w:szCs w:val="28"/>
+        </w:rPr>
+        <w:t xml:space="preserve">        return </w:t>
+      </w:r>
+      <w:proofErr w:type="gramStart"/>
+      <w:r>
+        <w:rPr>
+          <w:i/>
+          <w:iCs/>
+          <w:sz w:val="28"/>
+          <w:szCs w:val="28"/>
+        </w:rPr>
+        <w:t>null;</w:t>
+      </w:r>
+      <w:r>
+        <w:rPr>
+          <w:i/>
+          <w:iCs/>
+          <w:sz w:val="28"/>
+          <w:szCs w:val="28"/>
+        </w:rPr>
+        <w:t xml:space="preserve">  /</w:t>
+      </w:r>
+      <w:proofErr w:type="gramEnd"/>
+      <w:r>
+        <w:rPr>
+          <w:i/>
+          <w:iCs/>
+          <w:sz w:val="28"/>
+          <w:szCs w:val="28"/>
+        </w:rPr>
+        <w:t>/in case there is no account</w:t>
+      </w:r>
+    </w:p>
+    <w:p>
+      <w:pPr>
+        <w:pStyle w:val="ListParagraph"/>
+        <w:rPr>
+          <w:i/>
+          <w:iCs/>
+          <w:sz w:val="28"/>
+          <w:szCs w:val="28"/>
+        </w:rPr>
+      </w:pPr>
+      <w:r>
+        <w:rPr>
+          <w:i/>
+          <w:iCs/>
+          <w:sz w:val="28"/>
+          <w:szCs w:val="28"/>
+        </w:rPr>
+        <w:t xml:space="preserve">    }</w:t>
+      </w:r>
+    </w:p>
+    <w:p>
+      <w:pPr>
+        <w:pStyle w:val="ListParagraph"/>
+        <w:rPr>
+          <w:i/>
+          <w:iCs/>
+          <w:sz w:val="28"/>
+          <w:szCs w:val="28"/>
+        </w:rPr>
+      </w:pPr>
+    </w:p>
+    <w:p>
+      <w:pPr>
+        <w:pStyle w:val="ListParagraph"/>
+        <w:rPr>
+          <w:i/>
+          <w:iCs/>
+          <w:sz w:val="28"/>
+          <w:szCs w:val="28"/>
+        </w:rPr>
+      </w:pPr>
+    </w:p>
+    <w:p>
+      <w:pPr>
+        <w:pStyle w:val="ListParagraph"/>
+        <w:rPr>
+          <w:i/>
+          <w:iCs/>
+          <w:sz w:val="28"/>
+          <w:szCs w:val="28"/>
+        </w:rPr>
+      </w:pPr>
+    </w:p>
+    <w:p>
+      <w:pPr>
+        <w:pStyle w:val="ListParagraph"/>
+        <w:rPr>
+          <w:i/>
+          <w:iCs/>
+          <w:sz w:val="28"/>
+          <w:szCs w:val="28"/>
+        </w:rPr>
+      </w:pPr>
+    </w:p>
+    <w:p>
+      <w:pPr>
+        <w:pStyle w:val="ListParagraph"/>
+        <w:rPr>
+          <w:i/>
+          <w:iCs/>
+          <w:sz w:val="28"/>
+          <w:szCs w:val="28"/>
+        </w:rPr>
+      </w:pPr>
       <w:r>
         <w:rPr>
           <w:b/>
@@ -7110,361 +7357,9 @@
           <w:sz w:val="28"/>
           <w:szCs w:val="28"/>
         </w:rPr>
-        <w:t>)</w:t>
-      </w:r>
-      <w:r>
-        <w:rPr>
-          <w:i/>
-          <w:iCs/>
-          <w:sz w:val="28"/>
-          <w:szCs w:val="28"/>
-        </w:rPr>
-        <w:t xml:space="preserve"> {</w:t>
-      </w:r>
-    </w:p>
-    <w:p>
-      <w:pPr>
-        <w:pStyle w:val="ListParagraph"/>
-        <w:rPr>
-          <w:i/>
-          <w:iCs/>
-          <w:sz w:val="28"/>
-          <w:szCs w:val="28"/>
-        </w:rPr>
-      </w:pPr>
-      <w:r>
-        <w:rPr>
-          <w:i/>
-          <w:iCs/>
-          <w:sz w:val="28"/>
-          <w:szCs w:val="28"/>
-        </w:rPr>
-        <w:t xml:space="preserve">        try {</w:t>
-      </w:r>
-    </w:p>
-    <w:p>
-      <w:pPr>
-        <w:pStyle w:val="ListParagraph"/>
-        <w:rPr>
-          <w:i/>
-          <w:iCs/>
-          <w:sz w:val="28"/>
-          <w:szCs w:val="28"/>
-        </w:rPr>
-      </w:pPr>
-      <w:r>
-        <w:rPr>
-          <w:i/>
-          <w:iCs/>
-          <w:sz w:val="28"/>
-          <w:szCs w:val="28"/>
-        </w:rPr>
-        <w:t xml:space="preserve">            return await </w:t>
-      </w:r>
-      <w:proofErr w:type="spellStart"/>
+        <w:t xml:space="preserve">async </w:t>
+      </w:r>
       <w:proofErr w:type="gramStart"/>
-      <w:r>
-        <w:rPr>
-          <w:i/>
-          <w:iCs/>
-          <w:sz w:val="28"/>
-          <w:szCs w:val="28"/>
-        </w:rPr>
-        <w:t>this.account.get</w:t>
-      </w:r>
-      <w:proofErr w:type="spellEnd"/>
-      <w:r>
-        <w:rPr>
-          <w:i/>
-          <w:iCs/>
-          <w:sz w:val="28"/>
-          <w:szCs w:val="28"/>
-        </w:rPr>
-        <w:t>(</w:t>
-      </w:r>
-      <w:proofErr w:type="gramEnd"/>
-      <w:r>
-        <w:rPr>
-          <w:i/>
-          <w:iCs/>
-          <w:sz w:val="28"/>
-          <w:szCs w:val="28"/>
-        </w:rPr>
-        <w:t>);</w:t>
-      </w:r>
-    </w:p>
-    <w:p>
-      <w:pPr>
-        <w:pStyle w:val="ListParagraph"/>
-        <w:rPr>
-          <w:i/>
-          <w:iCs/>
-          <w:sz w:val="28"/>
-          <w:szCs w:val="28"/>
-        </w:rPr>
-      </w:pPr>
-      <w:r>
-        <w:rPr>
-          <w:i/>
-          <w:iCs/>
-          <w:sz w:val="28"/>
-          <w:szCs w:val="28"/>
-        </w:rPr>
-        <w:t xml:space="preserve">        } catch (error) {</w:t>
-      </w:r>
-    </w:p>
-    <w:p>
-      <w:pPr>
-        <w:pStyle w:val="ListParagraph"/>
-        <w:rPr>
-          <w:i/>
-          <w:iCs/>
-          <w:sz w:val="28"/>
-          <w:szCs w:val="28"/>
-        </w:rPr>
-      </w:pPr>
-      <w:r>
-        <w:rPr>
-          <w:i/>
-          <w:iCs/>
-          <w:sz w:val="28"/>
-          <w:szCs w:val="28"/>
-        </w:rPr>
-        <w:t xml:space="preserve">            </w:t>
-      </w:r>
-      <w:proofErr w:type="gramStart"/>
-      <w:r>
-        <w:rPr>
-          <w:i/>
-          <w:iCs/>
-          <w:sz w:val="28"/>
-          <w:szCs w:val="28"/>
-        </w:rPr>
-        <w:t>console.log(</w:t>
-      </w:r>
-      <w:proofErr w:type="gramEnd"/>
-      <w:r>
-        <w:rPr>
-          <w:i/>
-          <w:iCs/>
-          <w:sz w:val="28"/>
-          <w:szCs w:val="28"/>
-        </w:rPr>
-        <w:t>"</w:t>
-      </w:r>
-      <w:proofErr w:type="spellStart"/>
-      <w:r>
-        <w:rPr>
-          <w:i/>
-          <w:iCs/>
-          <w:sz w:val="28"/>
-          <w:szCs w:val="28"/>
-        </w:rPr>
-        <w:t>Appwrite</w:t>
-      </w:r>
-      <w:proofErr w:type="spellEnd"/>
-      <w:r>
-        <w:rPr>
-          <w:i/>
-          <w:iCs/>
-          <w:sz w:val="28"/>
-          <w:szCs w:val="28"/>
-        </w:rPr>
-        <w:t xml:space="preserve"> ser</w:t>
-      </w:r>
-      <w:r>
-        <w:rPr>
-          <w:i/>
-          <w:iCs/>
-          <w:sz w:val="28"/>
-          <w:szCs w:val="28"/>
-        </w:rPr>
-        <w:t>vic</w:t>
-      </w:r>
-      <w:r>
-        <w:rPr>
-          <w:i/>
-          <w:iCs/>
-          <w:sz w:val="28"/>
-          <w:szCs w:val="28"/>
-        </w:rPr>
-        <w:t xml:space="preserve">e :: </w:t>
-      </w:r>
-      <w:proofErr w:type="spellStart"/>
-      <w:r>
-        <w:rPr>
-          <w:i/>
-          <w:iCs/>
-          <w:sz w:val="28"/>
-          <w:szCs w:val="28"/>
-        </w:rPr>
-        <w:t>getCurrentUser</w:t>
-      </w:r>
-      <w:proofErr w:type="spellEnd"/>
-      <w:r>
-        <w:rPr>
-          <w:i/>
-          <w:iCs/>
-          <w:sz w:val="28"/>
-          <w:szCs w:val="28"/>
-        </w:rPr>
-        <w:t xml:space="preserve"> :: error", error);</w:t>
-      </w:r>
-    </w:p>
-    <w:p>
-      <w:pPr>
-        <w:pStyle w:val="ListParagraph"/>
-        <w:rPr>
-          <w:i/>
-          <w:iCs/>
-          <w:sz w:val="28"/>
-          <w:szCs w:val="28"/>
-        </w:rPr>
-      </w:pPr>
-      <w:r>
-        <w:rPr>
-          <w:i/>
-          <w:iCs/>
-          <w:sz w:val="28"/>
-          <w:szCs w:val="28"/>
-        </w:rPr>
-        <w:t xml:space="preserve">        }</w:t>
-      </w:r>
-    </w:p>
-    <w:p>
-      <w:pPr>
-        <w:pStyle w:val="ListParagraph"/>
-        <w:rPr>
-          <w:i/>
-          <w:iCs/>
-          <w:sz w:val="28"/>
-          <w:szCs w:val="28"/>
-        </w:rPr>
-      </w:pPr>
-    </w:p>
-    <w:p>
-      <w:pPr>
-        <w:pStyle w:val="ListParagraph"/>
-        <w:rPr>
-          <w:i/>
-          <w:iCs/>
-          <w:sz w:val="28"/>
-          <w:szCs w:val="28"/>
-        </w:rPr>
-      </w:pPr>
-      <w:r>
-        <w:rPr>
-          <w:i/>
-          <w:iCs/>
-          <w:sz w:val="28"/>
-          <w:szCs w:val="28"/>
-        </w:rPr>
-        <w:t xml:space="preserve">        return </w:t>
-      </w:r>
-      <w:proofErr w:type="gramStart"/>
-      <w:r>
-        <w:rPr>
-          <w:i/>
-          <w:iCs/>
-          <w:sz w:val="28"/>
-          <w:szCs w:val="28"/>
-        </w:rPr>
-        <w:t>null;</w:t>
-      </w:r>
-      <w:r>
-        <w:rPr>
-          <w:i/>
-          <w:iCs/>
-          <w:sz w:val="28"/>
-          <w:szCs w:val="28"/>
-        </w:rPr>
-        <w:t xml:space="preserve">  /</w:t>
-      </w:r>
-      <w:proofErr w:type="gramEnd"/>
-      <w:r>
-        <w:rPr>
-          <w:i/>
-          <w:iCs/>
-          <w:sz w:val="28"/>
-          <w:szCs w:val="28"/>
-        </w:rPr>
-        <w:t>/in case there is no account</w:t>
-      </w:r>
-    </w:p>
-    <w:p>
-      <w:pPr>
-        <w:pStyle w:val="ListParagraph"/>
-        <w:rPr>
-          <w:i/>
-          <w:iCs/>
-          <w:sz w:val="28"/>
-          <w:szCs w:val="28"/>
-        </w:rPr>
-      </w:pPr>
-      <w:r>
-        <w:rPr>
-          <w:i/>
-          <w:iCs/>
-          <w:sz w:val="28"/>
-          <w:szCs w:val="28"/>
-        </w:rPr>
-        <w:t xml:space="preserve">    }</w:t>
-      </w:r>
-    </w:p>
-    <w:p>
-      <w:pPr>
-        <w:pStyle w:val="ListParagraph"/>
-        <w:rPr>
-          <w:i/>
-          <w:iCs/>
-          <w:sz w:val="28"/>
-          <w:szCs w:val="28"/>
-        </w:rPr>
-      </w:pPr>
-    </w:p>
-    <w:p>
-      <w:pPr>
-        <w:pStyle w:val="ListParagraph"/>
-        <w:rPr>
-          <w:i/>
-          <w:iCs/>
-          <w:sz w:val="28"/>
-          <w:szCs w:val="28"/>
-        </w:rPr>
-      </w:pPr>
-    </w:p>
-    <w:p>
-      <w:pPr>
-        <w:pStyle w:val="ListParagraph"/>
-        <w:rPr>
-          <w:i/>
-          <w:iCs/>
-          <w:sz w:val="28"/>
-          <w:szCs w:val="28"/>
-        </w:rPr>
-      </w:pPr>
-    </w:p>
-    <w:p>
-      <w:pPr>
-        <w:pStyle w:val="ListParagraph"/>
-        <w:rPr>
-          <w:i/>
-          <w:iCs/>
-          <w:sz w:val="28"/>
-          <w:szCs w:val="28"/>
-        </w:rPr>
-      </w:pPr>
-    </w:p>
-    <w:p>
-      <w:pPr>
-        <w:pStyle w:val="ListParagraph"/>
-        <w:rPr>
-          <w:i/>
-          <w:iCs/>
-          <w:sz w:val="28"/>
-          <w:szCs w:val="28"/>
-        </w:rPr>
-      </w:pPr>
       <w:r>
         <w:rPr>
           <w:b/>
@@ -7474,9 +7369,9 @@
           <w:sz w:val="28"/>
           <w:szCs w:val="28"/>
         </w:rPr>
-        <w:t xml:space="preserve">async </w:t>
-      </w:r>
-      <w:proofErr w:type="gramStart"/>
+        <w:t>logout(</w:t>
+      </w:r>
+      <w:proofErr w:type="gramEnd"/>
       <w:r>
         <w:rPr>
           <w:b/>
@@ -7486,81 +7381,139 @@
           <w:sz w:val="28"/>
           <w:szCs w:val="28"/>
         </w:rPr>
-        <w:t>logout(</w:t>
+        <w:t>)</w:t>
+      </w:r>
+      <w:r>
+        <w:rPr>
+          <w:i/>
+          <w:iCs/>
+          <w:sz w:val="28"/>
+          <w:szCs w:val="28"/>
+        </w:rPr>
+        <w:t xml:space="preserve"> {</w:t>
+      </w:r>
+    </w:p>
+    <w:p>
+      <w:pPr>
+        <w:pStyle w:val="ListParagraph"/>
+        <w:rPr>
+          <w:i/>
+          <w:iCs/>
+          <w:sz w:val="28"/>
+          <w:szCs w:val="28"/>
+        </w:rPr>
+      </w:pPr>
+    </w:p>
+    <w:p>
+      <w:pPr>
+        <w:pStyle w:val="ListParagraph"/>
+        <w:rPr>
+          <w:i/>
+          <w:iCs/>
+          <w:sz w:val="28"/>
+          <w:szCs w:val="28"/>
+        </w:rPr>
+      </w:pPr>
+      <w:r>
+        <w:rPr>
+          <w:i/>
+          <w:iCs/>
+          <w:sz w:val="28"/>
+          <w:szCs w:val="28"/>
+        </w:rPr>
+        <w:t xml:space="preserve">        try {</w:t>
+      </w:r>
+    </w:p>
+    <w:p>
+      <w:pPr>
+        <w:pStyle w:val="ListParagraph"/>
+        <w:rPr>
+          <w:i/>
+          <w:iCs/>
+          <w:sz w:val="28"/>
+          <w:szCs w:val="28"/>
+        </w:rPr>
+      </w:pPr>
+      <w:r>
+        <w:rPr>
+          <w:i/>
+          <w:iCs/>
+          <w:sz w:val="28"/>
+          <w:szCs w:val="28"/>
+        </w:rPr>
+        <w:t xml:space="preserve">            await </w:t>
+      </w:r>
+      <w:proofErr w:type="spellStart"/>
+      <w:proofErr w:type="gramStart"/>
+      <w:r>
+        <w:rPr>
+          <w:i/>
+          <w:iCs/>
+          <w:sz w:val="28"/>
+          <w:szCs w:val="28"/>
+        </w:rPr>
+        <w:t>this.account</w:t>
       </w:r>
       <w:proofErr w:type="gramEnd"/>
       <w:r>
         <w:rPr>
-          <w:b/>
-          <w:bCs/>
-          <w:i/>
-          <w:iCs/>
-          <w:sz w:val="28"/>
-          <w:szCs w:val="28"/>
-        </w:rPr>
-        <w:t>)</w:t>
-      </w:r>
-      <w:r>
-        <w:rPr>
-          <w:i/>
-          <w:iCs/>
-          <w:sz w:val="28"/>
-          <w:szCs w:val="28"/>
-        </w:rPr>
-        <w:t xml:space="preserve"> {</w:t>
-      </w:r>
-    </w:p>
-    <w:p>
-      <w:pPr>
-        <w:pStyle w:val="ListParagraph"/>
-        <w:rPr>
-          <w:i/>
-          <w:iCs/>
-          <w:sz w:val="28"/>
-          <w:szCs w:val="28"/>
-        </w:rPr>
-      </w:pPr>
-    </w:p>
-    <w:p>
-      <w:pPr>
-        <w:pStyle w:val="ListParagraph"/>
-        <w:rPr>
-          <w:i/>
-          <w:iCs/>
-          <w:sz w:val="28"/>
-          <w:szCs w:val="28"/>
-        </w:rPr>
-      </w:pPr>
-      <w:r>
-        <w:rPr>
-          <w:i/>
-          <w:iCs/>
-          <w:sz w:val="28"/>
-          <w:szCs w:val="28"/>
-        </w:rPr>
-        <w:t xml:space="preserve">        try {</w:t>
-      </w:r>
-    </w:p>
-    <w:p>
-      <w:pPr>
-        <w:pStyle w:val="ListParagraph"/>
-        <w:rPr>
-          <w:i/>
-          <w:iCs/>
-          <w:sz w:val="28"/>
-          <w:szCs w:val="28"/>
-        </w:rPr>
-      </w:pPr>
-      <w:r>
-        <w:rPr>
-          <w:i/>
-          <w:iCs/>
-          <w:sz w:val="28"/>
-          <w:szCs w:val="28"/>
-        </w:rPr>
-        <w:t xml:space="preserve">            await </w:t>
-      </w:r>
-      <w:proofErr w:type="spellStart"/>
+          <w:i/>
+          <w:iCs/>
+          <w:sz w:val="28"/>
+          <w:szCs w:val="28"/>
+        </w:rPr>
+        <w:t>.deleteSessions</w:t>
+      </w:r>
+      <w:proofErr w:type="spellEnd"/>
+      <w:r>
+        <w:rPr>
+          <w:i/>
+          <w:iCs/>
+          <w:sz w:val="28"/>
+          <w:szCs w:val="28"/>
+        </w:rPr>
+        <w:t>();</w:t>
+      </w:r>
+    </w:p>
+    <w:p>
+      <w:pPr>
+        <w:pStyle w:val="ListParagraph"/>
+        <w:rPr>
+          <w:i/>
+          <w:iCs/>
+          <w:sz w:val="28"/>
+          <w:szCs w:val="28"/>
+        </w:rPr>
+      </w:pPr>
+      <w:r>
+        <w:rPr>
+          <w:i/>
+          <w:iCs/>
+          <w:sz w:val="28"/>
+          <w:szCs w:val="28"/>
+        </w:rPr>
+        <w:t xml:space="preserve">        } catch (error) {</w:t>
+      </w:r>
+    </w:p>
+    <w:p>
+      <w:pPr>
+        <w:pStyle w:val="ListParagraph"/>
+        <w:rPr>
+          <w:i/>
+          <w:iCs/>
+          <w:sz w:val="28"/>
+          <w:szCs w:val="28"/>
+        </w:rPr>
+      </w:pPr>
+      <w:r>
+        <w:rPr>
+          <w:i/>
+          <w:iCs/>
+          <w:sz w:val="28"/>
+          <w:szCs w:val="28"/>
+        </w:rPr>
+        <w:t xml:space="preserve">            </w:t>
+      </w:r>
       <w:proofErr w:type="gramStart"/>
       <w:r>
         <w:rPr>
@@ -7569,7 +7522,7 @@
           <w:sz w:val="28"/>
           <w:szCs w:val="28"/>
         </w:rPr>
-        <w:t>this.account</w:t>
+        <w:t>console.log(</w:t>
       </w:r>
       <w:proofErr w:type="gramEnd"/>
       <w:r>
@@ -7579,196 +7532,268 @@
           <w:sz w:val="28"/>
           <w:szCs w:val="28"/>
         </w:rPr>
-        <w:t>.deleteSessions</w:t>
-      </w:r>
-      <w:proofErr w:type="spellEnd"/>
-      <w:r>
-        <w:rPr>
-          <w:i/>
-          <w:iCs/>
-          <w:sz w:val="28"/>
-          <w:szCs w:val="28"/>
-        </w:rPr>
-        <w:t>();</w:t>
-      </w:r>
-    </w:p>
-    <w:p>
-      <w:pPr>
-        <w:pStyle w:val="ListParagraph"/>
-        <w:rPr>
-          <w:i/>
-          <w:iCs/>
-          <w:sz w:val="28"/>
-          <w:szCs w:val="28"/>
-        </w:rPr>
-      </w:pPr>
-      <w:r>
-        <w:rPr>
-          <w:i/>
-          <w:iCs/>
-          <w:sz w:val="28"/>
-          <w:szCs w:val="28"/>
-        </w:rPr>
-        <w:t xml:space="preserve">        } catch (error) {</w:t>
-      </w:r>
-    </w:p>
-    <w:p>
-      <w:pPr>
-        <w:pStyle w:val="ListParagraph"/>
-        <w:rPr>
-          <w:i/>
-          <w:iCs/>
-          <w:sz w:val="28"/>
-          <w:szCs w:val="28"/>
-        </w:rPr>
-      </w:pPr>
-      <w:r>
-        <w:rPr>
-          <w:i/>
-          <w:iCs/>
-          <w:sz w:val="28"/>
-          <w:szCs w:val="28"/>
-        </w:rPr>
-        <w:t xml:space="preserve">            </w:t>
+        <w:t>"</w:t>
+      </w:r>
+      <w:proofErr w:type="spellStart"/>
+      <w:r>
+        <w:rPr>
+          <w:i/>
+          <w:iCs/>
+          <w:sz w:val="28"/>
+          <w:szCs w:val="28"/>
+        </w:rPr>
+        <w:t>Appwrite</w:t>
+      </w:r>
+      <w:proofErr w:type="spellEnd"/>
+      <w:r>
+        <w:rPr>
+          <w:i/>
+          <w:iCs/>
+          <w:sz w:val="28"/>
+          <w:szCs w:val="28"/>
+        </w:rPr>
+        <w:t xml:space="preserve"> serv</w:t>
+      </w:r>
+      <w:r>
+        <w:rPr>
+          <w:i/>
+          <w:iCs/>
+          <w:sz w:val="28"/>
+          <w:szCs w:val="28"/>
+        </w:rPr>
+        <w:t>ic</w:t>
+      </w:r>
+      <w:r>
+        <w:rPr>
+          <w:i/>
+          <w:iCs/>
+          <w:sz w:val="28"/>
+          <w:szCs w:val="28"/>
+        </w:rPr>
+        <w:t>e :: logout :: error", error);</w:t>
+      </w:r>
+    </w:p>
+    <w:p>
+      <w:pPr>
+        <w:pStyle w:val="ListParagraph"/>
+        <w:rPr>
+          <w:i/>
+          <w:iCs/>
+          <w:sz w:val="28"/>
+          <w:szCs w:val="28"/>
+        </w:rPr>
+      </w:pPr>
+      <w:r>
+        <w:rPr>
+          <w:i/>
+          <w:iCs/>
+          <w:sz w:val="28"/>
+          <w:szCs w:val="28"/>
+        </w:rPr>
+        <w:t xml:space="preserve">        }</w:t>
+      </w:r>
+    </w:p>
+    <w:p>
+      <w:pPr>
+        <w:pStyle w:val="ListParagraph"/>
+        <w:rPr>
+          <w:i/>
+          <w:iCs/>
+          <w:sz w:val="28"/>
+          <w:szCs w:val="28"/>
+        </w:rPr>
+      </w:pPr>
+      <w:r>
+        <w:rPr>
+          <w:i/>
+          <w:iCs/>
+          <w:sz w:val="28"/>
+          <w:szCs w:val="28"/>
+        </w:rPr>
+        <w:t xml:space="preserve">    }</w:t>
+      </w:r>
+    </w:p>
+    <w:p>
+      <w:pPr>
+        <w:ind w:left="720"/>
+        <w:rPr>
+          <w:i/>
+          <w:iCs/>
+          <w:sz w:val="28"/>
+          <w:szCs w:val="28"/>
+        </w:rPr>
+      </w:pPr>
+    </w:p>
+    <w:p>
+      <w:pPr>
+        <w:pStyle w:val="ListParagraph"/>
+        <w:rPr>
+          <w:i/>
+          <w:iCs/>
+          <w:sz w:val="28"/>
+          <w:szCs w:val="28"/>
+        </w:rPr>
+      </w:pPr>
+    </w:p>
+    <w:p>
+      <w:pPr>
+        <w:pStyle w:val="ListParagraph"/>
+        <w:rPr>
+          <w:i/>
+          <w:iCs/>
+          <w:sz w:val="32"/>
+          <w:szCs w:val="32"/>
+        </w:rPr>
+      </w:pPr>
+    </w:p>
+    <w:p>
+      <w:pPr>
+        <w:pStyle w:val="Title"/>
+        <w:rPr>
+          <w:u w:val="single"/>
+        </w:rPr>
+      </w:pPr>
+      <w:proofErr w:type="spellStart"/>
+      <w:r>
+        <w:rPr>
+          <w:u w:val="single"/>
+        </w:rPr>
+        <w:t>Appwrite</w:t>
+      </w:r>
+      <w:proofErr w:type="spellEnd"/>
+      <w:r>
+        <w:rPr>
+          <w:u w:val="single"/>
+        </w:rPr>
+        <w:t xml:space="preserve"> database, file upload and custom queries</w:t>
+      </w:r>
+    </w:p>
+    <w:p/>
+    <w:p/>
+    <w:p>
+      <w:pPr>
+        <w:pStyle w:val="ListParagraph"/>
+        <w:numPr>
+          <w:ilvl w:val="0"/>
+          <w:numId w:val="12"/>
+        </w:numPr>
+        <w:rPr>
+          <w:sz w:val="32"/>
+          <w:szCs w:val="32"/>
+        </w:rPr>
+      </w:pPr>
+      <w:r>
+        <w:rPr>
+          <w:sz w:val="32"/>
+          <w:szCs w:val="32"/>
+        </w:rPr>
+        <w:t xml:space="preserve">Make a file in </w:t>
+      </w:r>
+      <w:proofErr w:type="spellStart"/>
+      <w:r>
+        <w:rPr>
+          <w:sz w:val="32"/>
+          <w:szCs w:val="32"/>
+        </w:rPr>
+        <w:t>appwrite</w:t>
+      </w:r>
+      <w:proofErr w:type="spellEnd"/>
+      <w:r>
+        <w:rPr>
+          <w:sz w:val="32"/>
+          <w:szCs w:val="32"/>
+        </w:rPr>
+        <w:t xml:space="preserve"> folder named </w:t>
+      </w:r>
+      <w:r>
+        <w:rPr>
+          <w:sz w:val="32"/>
+          <w:szCs w:val="32"/>
+          <w:u w:val="single"/>
+        </w:rPr>
+        <w:t>config.js</w:t>
+      </w:r>
+    </w:p>
+    <w:p>
+      <w:pPr>
+        <w:pStyle w:val="ListParagraph"/>
+        <w:numPr>
+          <w:ilvl w:val="0"/>
+          <w:numId w:val="12"/>
+        </w:numPr>
+        <w:rPr>
+          <w:sz w:val="32"/>
+          <w:szCs w:val="32"/>
+        </w:rPr>
+      </w:pPr>
+      <w:r>
+        <w:rPr>
+          <w:sz w:val="32"/>
+          <w:szCs w:val="32"/>
+        </w:rPr>
+        <w:t xml:space="preserve">This file </w:t>
+      </w:r>
+      <w:r>
+        <w:rPr>
+          <w:sz w:val="32"/>
+          <w:szCs w:val="32"/>
+        </w:rPr>
+        <w:t xml:space="preserve">will </w:t>
+      </w:r>
+      <w:r>
+        <w:rPr>
+          <w:sz w:val="32"/>
+          <w:szCs w:val="32"/>
+        </w:rPr>
+        <w:t>contain database services.</w:t>
+      </w:r>
+    </w:p>
+    <w:p>
+      <w:pPr>
+        <w:pStyle w:val="ListParagraph"/>
+        <w:numPr>
+          <w:ilvl w:val="0"/>
+          <w:numId w:val="12"/>
+        </w:numPr>
+        <w:rPr>
+          <w:sz w:val="32"/>
+          <w:szCs w:val="32"/>
+        </w:rPr>
+      </w:pPr>
+      <w:r>
+        <w:rPr>
+          <w:sz w:val="32"/>
+          <w:szCs w:val="32"/>
+        </w:rPr>
+        <w:t xml:space="preserve">And, </w:t>
+      </w:r>
+      <w:r>
+        <w:rPr>
+          <w:sz w:val="32"/>
+          <w:szCs w:val="32"/>
+        </w:rPr>
+        <w:t xml:space="preserve">file upload </w:t>
       </w:r>
       <w:proofErr w:type="gramStart"/>
       <w:r>
         <w:rPr>
-          <w:i/>
-          <w:iCs/>
-          <w:sz w:val="28"/>
-          <w:szCs w:val="28"/>
-        </w:rPr>
-        <w:t>console.log(</w:t>
+          <w:sz w:val="32"/>
+          <w:szCs w:val="32"/>
+        </w:rPr>
+        <w:t>services ,</w:t>
       </w:r>
       <w:proofErr w:type="gramEnd"/>
       <w:r>
         <w:rPr>
-          <w:i/>
-          <w:iCs/>
-          <w:sz w:val="28"/>
-          <w:szCs w:val="28"/>
-        </w:rPr>
-        <w:t>"</w:t>
-      </w:r>
-      <w:proofErr w:type="spellStart"/>
-      <w:r>
-        <w:rPr>
-          <w:i/>
-          <w:iCs/>
-          <w:sz w:val="28"/>
-          <w:szCs w:val="28"/>
-        </w:rPr>
-        <w:t>Appwrite</w:t>
-      </w:r>
-      <w:proofErr w:type="spellEnd"/>
-      <w:r>
-        <w:rPr>
-          <w:i/>
-          <w:iCs/>
-          <w:sz w:val="28"/>
-          <w:szCs w:val="28"/>
-        </w:rPr>
-        <w:t xml:space="preserve"> serv</w:t>
-      </w:r>
-      <w:r>
-        <w:rPr>
-          <w:i/>
-          <w:iCs/>
-          <w:sz w:val="28"/>
-          <w:szCs w:val="28"/>
-        </w:rPr>
-        <w:t>ic</w:t>
-      </w:r>
-      <w:r>
-        <w:rPr>
-          <w:i/>
-          <w:iCs/>
-          <w:sz w:val="28"/>
-          <w:szCs w:val="28"/>
-        </w:rPr>
-        <w:t>e :: logout :: error", error);</w:t>
-      </w:r>
-    </w:p>
-    <w:p>
-      <w:pPr>
-        <w:pStyle w:val="ListParagraph"/>
-        <w:rPr>
-          <w:i/>
-          <w:iCs/>
-          <w:sz w:val="28"/>
-          <w:szCs w:val="28"/>
-        </w:rPr>
-      </w:pPr>
-      <w:r>
-        <w:rPr>
-          <w:i/>
-          <w:iCs/>
-          <w:sz w:val="28"/>
-          <w:szCs w:val="28"/>
-        </w:rPr>
-        <w:t xml:space="preserve">        }</w:t>
-      </w:r>
-    </w:p>
-    <w:p>
-      <w:pPr>
-        <w:pStyle w:val="ListParagraph"/>
-        <w:rPr>
-          <w:i/>
-          <w:iCs/>
-          <w:sz w:val="28"/>
-          <w:szCs w:val="28"/>
-        </w:rPr>
-      </w:pPr>
-      <w:r>
-        <w:rPr>
-          <w:i/>
-          <w:iCs/>
-          <w:sz w:val="28"/>
-          <w:szCs w:val="28"/>
-        </w:rPr>
-        <w:t xml:space="preserve">    }</w:t>
-      </w:r>
-    </w:p>
-    <w:p>
-      <w:pPr>
-        <w:ind w:left="720"/>
-        <w:rPr>
-          <w:i/>
-          <w:iCs/>
-          <w:sz w:val="28"/>
-          <w:szCs w:val="28"/>
-        </w:rPr>
-      </w:pPr>
-    </w:p>
-    <w:p>
-      <w:pPr>
-        <w:pStyle w:val="ListParagraph"/>
-        <w:rPr>
-          <w:i/>
-          <w:iCs/>
-          <w:sz w:val="28"/>
-          <w:szCs w:val="28"/>
-        </w:rPr>
-      </w:pPr>
-    </w:p>
-    <w:p>
-      <w:pPr>
-        <w:pStyle w:val="ListParagraph"/>
-        <w:rPr>
-          <w:i/>
-          <w:iCs/>
-          <w:sz w:val="32"/>
-          <w:szCs w:val="32"/>
-        </w:rPr>
-      </w:pPr>
-    </w:p>
-    <w:p>
-      <w:pPr>
-        <w:pStyle w:val="ListParagraph"/>
-        <w:rPr>
-          <w:i/>
-          <w:iCs/>
+          <w:sz w:val="32"/>
+          <w:szCs w:val="32"/>
+        </w:rPr>
+        <w:t xml:space="preserve"> custom queries too.</w:t>
+      </w:r>
+    </w:p>
+    <w:p>
+      <w:pPr>
+        <w:rPr>
           <w:sz w:val="32"/>
           <w:szCs w:val="32"/>
         </w:rPr>
@@ -8135,6 +8160,92 @@
     </w:lvl>
   </w:abstractNum>
   <w:abstractNum w:abstractNumId="3" w15:restartNumberingAfterBreak="0">
+    <w:nsid w:val="11EB17EE"/>
+    <w:multiLevelType w:val="hybridMultilevel"/>
+    <w:tmpl w:val="13E6DD5C"/>
+    <w:lvl w:ilvl="0" w:tplc="FFFFFFFF">
+      <w:start w:val="1"/>
+      <w:numFmt w:val="decimal"/>
+      <w:lvlText w:val="%1."/>
+      <w:lvlJc w:val="left"/>
+      <w:pPr>
+        <w:ind w:left="720" w:hanging="360"/>
+      </w:pPr>
+    </w:lvl>
+    <w:lvl w:ilvl="1" w:tplc="FFFFFFFF" w:tentative="1">
+      <w:start w:val="1"/>
+      <w:numFmt w:val="lowerLetter"/>
+      <w:lvlText w:val="%2."/>
+      <w:lvlJc w:val="left"/>
+      <w:pPr>
+        <w:ind w:left="1440" w:hanging="360"/>
+      </w:pPr>
+    </w:lvl>
+    <w:lvl w:ilvl="2" w:tplc="FFFFFFFF" w:tentative="1">
+      <w:start w:val="1"/>
+      <w:numFmt w:val="lowerRoman"/>
+      <w:lvlText w:val="%3."/>
+      <w:lvlJc w:val="right"/>
+      <w:pPr>
+        <w:ind w:left="2160" w:hanging="180"/>
+      </w:pPr>
+    </w:lvl>
+    <w:lvl w:ilvl="3" w:tplc="FFFFFFFF" w:tentative="1">
+      <w:start w:val="1"/>
+      <w:numFmt w:val="decimal"/>
+      <w:lvlText w:val="%4."/>
+      <w:lvlJc w:val="left"/>
+      <w:pPr>
+        <w:ind w:left="2880" w:hanging="360"/>
+      </w:pPr>
+    </w:lvl>
+    <w:lvl w:ilvl="4" w:tplc="FFFFFFFF" w:tentative="1">
+      <w:start w:val="1"/>
+      <w:numFmt w:val="lowerLetter"/>
+      <w:lvlText w:val="%5."/>
+      <w:lvlJc w:val="left"/>
+      <w:pPr>
+        <w:ind w:left="3600" w:hanging="360"/>
+      </w:pPr>
+    </w:lvl>
+    <w:lvl w:ilvl="5" w:tplc="FFFFFFFF" w:tentative="1">
+      <w:start w:val="1"/>
+      <w:numFmt w:val="lowerRoman"/>
+      <w:lvlText w:val="%6."/>
+      <w:lvlJc w:val="right"/>
+      <w:pPr>
+        <w:ind w:left="4320" w:hanging="180"/>
+      </w:pPr>
+    </w:lvl>
+    <w:lvl w:ilvl="6" w:tplc="FFFFFFFF" w:tentative="1">
+      <w:start w:val="1"/>
+      <w:numFmt w:val="decimal"/>
+      <w:lvlText w:val="%7."/>
+      <w:lvlJc w:val="left"/>
+      <w:pPr>
+        <w:ind w:left="5040" w:hanging="360"/>
+      </w:pPr>
+    </w:lvl>
+    <w:lvl w:ilvl="7" w:tplc="FFFFFFFF" w:tentative="1">
+      <w:start w:val="1"/>
+      <w:numFmt w:val="lowerLetter"/>
+      <w:lvlText w:val="%8."/>
+      <w:lvlJc w:val="left"/>
+      <w:pPr>
+        <w:ind w:left="5760" w:hanging="360"/>
+      </w:pPr>
+    </w:lvl>
+    <w:lvl w:ilvl="8" w:tplc="FFFFFFFF" w:tentative="1">
+      <w:start w:val="1"/>
+      <w:numFmt w:val="lowerRoman"/>
+      <w:lvlText w:val="%9."/>
+      <w:lvlJc w:val="right"/>
+      <w:pPr>
+        <w:ind w:left="6480" w:hanging="180"/>
+      </w:pPr>
+    </w:lvl>
+  </w:abstractNum>
+  <w:abstractNum w:abstractNumId="4" w15:restartNumberingAfterBreak="0">
     <w:nsid w:val="178616D8"/>
     <w:multiLevelType w:val="hybridMultilevel"/>
     <w:tmpl w:val="3EC8C882"/>
@@ -8220,7 +8331,7 @@
       </w:pPr>
     </w:lvl>
   </w:abstractNum>
-  <w:abstractNum w:abstractNumId="4" w15:restartNumberingAfterBreak="0">
+  <w:abstractNum w:abstractNumId="5" w15:restartNumberingAfterBreak="0">
     <w:nsid w:val="26832908"/>
     <w:multiLevelType w:val="hybridMultilevel"/>
     <w:tmpl w:val="92EC168C"/>
@@ -8333,7 +8444,7 @@
       </w:rPr>
     </w:lvl>
   </w:abstractNum>
-  <w:abstractNum w:abstractNumId="5" w15:restartNumberingAfterBreak="0">
+  <w:abstractNum w:abstractNumId="6" w15:restartNumberingAfterBreak="0">
     <w:nsid w:val="40B40167"/>
     <w:multiLevelType w:val="hybridMultilevel"/>
     <w:tmpl w:val="DF160516"/>
@@ -8419,7 +8530,7 @@
       </w:pPr>
     </w:lvl>
   </w:abstractNum>
-  <w:abstractNum w:abstractNumId="6" w15:restartNumberingAfterBreak="0">
+  <w:abstractNum w:abstractNumId="7" w15:restartNumberingAfterBreak="0">
     <w:nsid w:val="4D5A366D"/>
     <w:multiLevelType w:val="hybridMultilevel"/>
     <w:tmpl w:val="88886F78"/>
@@ -8505,7 +8616,7 @@
       </w:pPr>
     </w:lvl>
   </w:abstractNum>
-  <w:abstractNum w:abstractNumId="7" w15:restartNumberingAfterBreak="0">
+  <w:abstractNum w:abstractNumId="8" w15:restartNumberingAfterBreak="0">
     <w:nsid w:val="573256A0"/>
     <w:multiLevelType w:val="hybridMultilevel"/>
     <w:tmpl w:val="1E70029A"/>
@@ -8591,7 +8702,7 @@
       </w:pPr>
     </w:lvl>
   </w:abstractNum>
-  <w:abstractNum w:abstractNumId="8" w15:restartNumberingAfterBreak="0">
+  <w:abstractNum w:abstractNumId="9" w15:restartNumberingAfterBreak="0">
     <w:nsid w:val="63B1455E"/>
     <w:multiLevelType w:val="hybridMultilevel"/>
     <w:tmpl w:val="C4882F3E"/>
@@ -8677,7 +8788,7 @@
       </w:pPr>
     </w:lvl>
   </w:abstractNum>
-  <w:abstractNum w:abstractNumId="9" w15:restartNumberingAfterBreak="0">
+  <w:abstractNum w:abstractNumId="10" w15:restartNumberingAfterBreak="0">
     <w:nsid w:val="7B8C6E92"/>
     <w:multiLevelType w:val="hybridMultilevel"/>
     <w:tmpl w:val="52700ACA"/>
@@ -8790,10 +8901,10 @@
       </w:rPr>
     </w:lvl>
   </w:abstractNum>
-  <w:abstractNum w:abstractNumId="10" w15:restartNumberingAfterBreak="0">
+  <w:abstractNum w:abstractNumId="11" w15:restartNumberingAfterBreak="0">
     <w:nsid w:val="7FA001A9"/>
     <w:multiLevelType w:val="hybridMultilevel"/>
-    <w:tmpl w:val="1E70029A"/>
+    <w:tmpl w:val="13E6DD5C"/>
     <w:lvl w:ilvl="0" w:tplc="4009000F">
       <w:start w:val="1"/>
       <w:numFmt w:val="decimal"/>
@@ -8880,22 +8991,22 @@
     <w:abstractNumId w:val="1"/>
   </w:num>
   <w:num w:numId="2" w16cid:durableId="1821263297">
-    <w:abstractNumId w:val="5"/>
+    <w:abstractNumId w:val="6"/>
   </w:num>
   <w:num w:numId="3" w16cid:durableId="1427921007">
+    <w:abstractNumId w:val="9"/>
+  </w:num>
+  <w:num w:numId="4" w16cid:durableId="126167582">
+    <w:abstractNumId w:val="11"/>
+  </w:num>
+  <w:num w:numId="5" w16cid:durableId="1742940722">
+    <w:abstractNumId w:val="10"/>
+  </w:num>
+  <w:num w:numId="6" w16cid:durableId="1999379478">
     <w:abstractNumId w:val="8"/>
   </w:num>
-  <w:num w:numId="4" w16cid:durableId="126167582">
-    <w:abstractNumId w:val="10"/>
-  </w:num>
-  <w:num w:numId="5" w16cid:durableId="1742940722">
-    <w:abstractNumId w:val="9"/>
-  </w:num>
-  <w:num w:numId="6" w16cid:durableId="1999379478">
-    <w:abstractNumId w:val="7"/>
-  </w:num>
   <w:num w:numId="7" w16cid:durableId="644117048">
-    <w:abstractNumId w:val="3"/>
+    <w:abstractNumId w:val="4"/>
   </w:num>
   <w:num w:numId="8" w16cid:durableId="1316837970">
     <w:abstractNumId w:val="0"/>
@@ -8904,10 +9015,13 @@
     <w:abstractNumId w:val="2"/>
   </w:num>
   <w:num w:numId="10" w16cid:durableId="1258909164">
-    <w:abstractNumId w:val="6"/>
+    <w:abstractNumId w:val="7"/>
   </w:num>
   <w:num w:numId="11" w16cid:durableId="281546515">
-    <w:abstractNumId w:val="4"/>
+    <w:abstractNumId w:val="5"/>
+  </w:num>
+  <w:num w:numId="12" w16cid:durableId="670334302">
+    <w:abstractNumId w:val="3"/>
   </w:num>
 </w:numbering>
 </file>
@@ -9359,6 +9473,7 @@
   <w:style w:type="character" w:default="1" w:styleId="DefaultParagraphFont">
     <w:name w:val="Default Paragraph Font"/>
     <w:uiPriority w:val="1"/>
+    <w:semiHidden/>
     <w:unhideWhenUsed/>
   </w:style>
   <w:style w:type="table" w:default="1" w:styleId="TableNormal">

</xml_diff>

<commit_message>
setting up redux store, header,footer,logoutbtn,Button created
</commit_message>
<xml_diff>
--- a/Notes.docx
+++ b/Notes.docx
@@ -10925,14 +10925,14 @@
           <w:numId w:val="29"/>
         </w:numPr>
         <w:rPr>
-          <w:sz w:val="32"/>
-          <w:szCs w:val="32"/>
-        </w:rPr>
-      </w:pPr>
-      <w:r>
-        <w:rPr>
-          <w:sz w:val="32"/>
-          <w:szCs w:val="32"/>
+          <w:sz w:val="28"/>
+          <w:szCs w:val="28"/>
+        </w:rPr>
+      </w:pPr>
+      <w:r>
+        <w:rPr>
+          <w:sz w:val="28"/>
+          <w:szCs w:val="28"/>
         </w:rPr>
         <w:t>useEffect(()=&gt;{</w:t>
       </w:r>
@@ -10942,21 +10942,21 @@
         <w:pStyle w:val="ListParagraph"/>
         <w:ind w:left="1440"/>
         <w:rPr>
-          <w:sz w:val="32"/>
-          <w:szCs w:val="32"/>
-        </w:rPr>
-      </w:pPr>
-      <w:r>
-        <w:rPr>
-          <w:sz w:val="32"/>
-          <w:szCs w:val="32"/>
+          <w:sz w:val="28"/>
+          <w:szCs w:val="28"/>
+        </w:rPr>
+      </w:pPr>
+      <w:r>
+        <w:rPr>
+          <w:sz w:val="28"/>
+          <w:szCs w:val="28"/>
         </w:rPr>
         <w:t>authService.getCurrentUser</w:t>
       </w:r>
       <w:r>
         <w:rPr>
-          <w:sz w:val="32"/>
-          <w:szCs w:val="32"/>
+          <w:sz w:val="28"/>
+          <w:szCs w:val="28"/>
         </w:rPr>
         <w:t>()</w:t>
       </w:r>
@@ -10966,28 +10966,28 @@
         <w:pStyle w:val="ListParagraph"/>
         <w:ind w:left="1440"/>
         <w:rPr>
-          <w:sz w:val="32"/>
-          <w:szCs w:val="32"/>
-        </w:rPr>
-      </w:pPr>
-      <w:r>
-        <w:rPr>
-          <w:sz w:val="32"/>
-          <w:szCs w:val="32"/>
+          <w:sz w:val="28"/>
+          <w:szCs w:val="28"/>
+        </w:rPr>
+      </w:pPr>
+      <w:r>
+        <w:rPr>
+          <w:sz w:val="28"/>
+          <w:szCs w:val="28"/>
         </w:rPr>
         <w:t>.then((</w:t>
       </w:r>
       <w:r>
         <w:rPr>
-          <w:sz w:val="32"/>
-          <w:szCs w:val="32"/>
+          <w:sz w:val="28"/>
+          <w:szCs w:val="28"/>
         </w:rPr>
         <w:t>userData</w:t>
       </w:r>
       <w:r>
         <w:rPr>
-          <w:sz w:val="32"/>
-          <w:szCs w:val="32"/>
+          <w:sz w:val="28"/>
+          <w:szCs w:val="28"/>
         </w:rPr>
         <w:t>)=&gt;{</w:t>
       </w:r>
@@ -10997,14 +10997,14 @@
         <w:pStyle w:val="ListParagraph"/>
         <w:ind w:left="1440"/>
         <w:rPr>
-          <w:sz w:val="32"/>
-          <w:szCs w:val="32"/>
-        </w:rPr>
-      </w:pPr>
-      <w:r>
-        <w:rPr>
-          <w:sz w:val="32"/>
-          <w:szCs w:val="32"/>
+          <w:sz w:val="28"/>
+          <w:szCs w:val="28"/>
+        </w:rPr>
+      </w:pPr>
+      <w:r>
+        <w:rPr>
+          <w:sz w:val="28"/>
+          <w:szCs w:val="28"/>
         </w:rPr>
         <w:t xml:space="preserve">   if(userData){</w:t>
       </w:r>
@@ -11014,35 +11014,35 @@
         <w:pStyle w:val="ListParagraph"/>
         <w:ind w:left="1440"/>
         <w:rPr>
-          <w:sz w:val="32"/>
-          <w:szCs w:val="32"/>
-        </w:rPr>
-      </w:pPr>
-      <w:r>
-        <w:rPr>
-          <w:sz w:val="32"/>
-          <w:szCs w:val="32"/>
+          <w:sz w:val="28"/>
+          <w:szCs w:val="28"/>
+        </w:rPr>
+      </w:pPr>
+      <w:r>
+        <w:rPr>
+          <w:sz w:val="28"/>
+          <w:szCs w:val="28"/>
         </w:rPr>
         <w:t xml:space="preserve"> </w:t>
       </w:r>
       <w:r>
         <w:rPr>
-          <w:sz w:val="32"/>
-          <w:szCs w:val="32"/>
+          <w:sz w:val="28"/>
+          <w:szCs w:val="28"/>
         </w:rPr>
         <w:t xml:space="preserve">       </w:t>
       </w:r>
       <w:r>
         <w:rPr>
-          <w:sz w:val="32"/>
-          <w:szCs w:val="32"/>
+          <w:sz w:val="28"/>
+          <w:szCs w:val="28"/>
         </w:rPr>
         <w:t>dispatch(</w:t>
       </w:r>
       <w:r>
         <w:rPr>
-          <w:sz w:val="32"/>
-          <w:szCs w:val="32"/>
+          <w:sz w:val="28"/>
+          <w:szCs w:val="28"/>
         </w:rPr>
         <w:t>login({userData}))</w:t>
       </w:r>
@@ -11052,26 +11052,47 @@
         <w:pStyle w:val="ListParagraph"/>
         <w:ind w:left="1440"/>
         <w:rPr>
-          <w:sz w:val="32"/>
-          <w:szCs w:val="32"/>
-        </w:rPr>
-      </w:pPr>
+          <w:sz w:val="28"/>
+          <w:szCs w:val="28"/>
+        </w:rPr>
+      </w:pPr>
+      <w:r>
+        <w:rPr>
+          <w:sz w:val="28"/>
+          <w:szCs w:val="28"/>
+        </w:rPr>
+        <w:t xml:space="preserve">   }</w:t>
+      </w:r>
+      <w:r>
+        <w:rPr>
+          <w:sz w:val="28"/>
+          <w:szCs w:val="28"/>
+        </w:rPr>
+        <w:t xml:space="preserve"> else{</w:t>
+      </w:r>
     </w:p>
     <w:p>
       <w:pPr>
         <w:pStyle w:val="ListParagraph"/>
         <w:ind w:left="1440"/>
         <w:rPr>
-          <w:sz w:val="32"/>
-          <w:szCs w:val="32"/>
-        </w:rPr>
-      </w:pPr>
-      <w:r>
-        <w:rPr>
-          <w:sz w:val="32"/>
-          <w:szCs w:val="32"/>
-        </w:rPr>
-        <w:t xml:space="preserve">   }</w:t>
+          <w:sz w:val="28"/>
+          <w:szCs w:val="28"/>
+        </w:rPr>
+      </w:pPr>
+      <w:r>
+        <w:rPr>
+          <w:sz w:val="28"/>
+          <w:szCs w:val="28"/>
+        </w:rPr>
+        <w:t>dispatch(</w:t>
+      </w:r>
+      <w:r>
+        <w:rPr>
+          <w:sz w:val="28"/>
+          <w:szCs w:val="28"/>
+        </w:rPr>
+        <w:t>logout())</w:t>
       </w:r>
     </w:p>
     <w:p>
@@ -11079,24 +11100,31 @@
         <w:pStyle w:val="ListParagraph"/>
         <w:ind w:left="1440"/>
         <w:rPr>
-          <w:sz w:val="32"/>
-          <w:szCs w:val="32"/>
-        </w:rPr>
-      </w:pPr>
+          <w:sz w:val="28"/>
+          <w:szCs w:val="28"/>
+        </w:rPr>
+      </w:pPr>
+      <w:r>
+        <w:rPr>
+          <w:sz w:val="28"/>
+          <w:szCs w:val="28"/>
+        </w:rPr>
+        <w:t xml:space="preserve">    }</w:t>
+      </w:r>
     </w:p>
     <w:p>
       <w:pPr>
         <w:pStyle w:val="ListParagraph"/>
         <w:ind w:left="1440"/>
         <w:rPr>
-          <w:sz w:val="32"/>
-          <w:szCs w:val="32"/>
-        </w:rPr>
-      </w:pPr>
-      <w:r>
-        <w:rPr>
-          <w:sz w:val="32"/>
-          <w:szCs w:val="32"/>
+          <w:sz w:val="28"/>
+          <w:szCs w:val="28"/>
+        </w:rPr>
+      </w:pPr>
+      <w:r>
+        <w:rPr>
+          <w:sz w:val="28"/>
+          <w:szCs w:val="28"/>
         </w:rPr>
         <w:t>})</w:t>
       </w:r>
@@ -11106,79 +11134,80 @@
         <w:pStyle w:val="ListParagraph"/>
         <w:ind w:left="1440"/>
         <w:rPr>
-          <w:sz w:val="32"/>
-          <w:szCs w:val="32"/>
-        </w:rPr>
-      </w:pPr>
-      <w:r>
-        <w:rPr>
-          <w:sz w:val="32"/>
-          <w:szCs w:val="32"/>
+          <w:sz w:val="28"/>
+          <w:szCs w:val="28"/>
+        </w:rPr>
+      </w:pPr>
+      <w:r>
+        <w:rPr>
+          <w:sz w:val="28"/>
+          <w:szCs w:val="28"/>
         </w:rPr>
         <w:t>.finally</w:t>
       </w:r>
       <w:r>
         <w:rPr>
-          <w:sz w:val="32"/>
-          <w:szCs w:val="32"/>
-        </w:rPr>
-        <w:t>()</w:t>
-      </w:r>
-    </w:p>
-    <w:p>
-      <w:pPr>
-        <w:pStyle w:val="ListParagraph"/>
-        <w:rPr>
-          <w:sz w:val="32"/>
-          <w:szCs w:val="32"/>
-        </w:rPr>
-      </w:pPr>
-    </w:p>
-    <w:p>
-      <w:pPr>
-        <w:pStyle w:val="ListParagraph"/>
-        <w:rPr>
-          <w:sz w:val="32"/>
-          <w:szCs w:val="32"/>
-        </w:rPr>
-      </w:pPr>
-    </w:p>
-    <w:p>
-      <w:pPr>
-        <w:pStyle w:val="ListParagraph"/>
-        <w:rPr>
-          <w:sz w:val="32"/>
-          <w:szCs w:val="32"/>
-        </w:rPr>
-      </w:pPr>
+          <w:sz w:val="28"/>
+          <w:szCs w:val="28"/>
+        </w:rPr>
+        <w:t>(</w:t>
+      </w:r>
+      <w:r>
+        <w:rPr>
+          <w:sz w:val="28"/>
+          <w:szCs w:val="28"/>
+        </w:rPr>
+        <w:t>()=&gt;setLoading(</w:t>
+      </w:r>
+      <w:r>
+        <w:rPr>
+          <w:sz w:val="28"/>
+          <w:szCs w:val="28"/>
+        </w:rPr>
+        <w:t>false</w:t>
+      </w:r>
+      <w:r>
+        <w:rPr>
+          <w:sz w:val="28"/>
+          <w:szCs w:val="28"/>
+        </w:rPr>
+        <w:t>)</w:t>
+      </w:r>
+      <w:r>
+        <w:rPr>
+          <w:sz w:val="28"/>
+          <w:szCs w:val="28"/>
+        </w:rPr>
+        <w:t>)</w:t>
+      </w:r>
     </w:p>
     <w:p>
       <w:pPr>
         <w:pStyle w:val="ListParagraph"/>
         <w:ind w:left="1440"/>
         <w:rPr>
-          <w:sz w:val="32"/>
-          <w:szCs w:val="32"/>
-        </w:rPr>
-      </w:pPr>
-      <w:r>
-        <w:rPr>
-          <w:sz w:val="32"/>
-          <w:szCs w:val="32"/>
+          <w:sz w:val="28"/>
+          <w:szCs w:val="28"/>
+        </w:rPr>
+      </w:pPr>
+      <w:r>
+        <w:rPr>
+          <w:sz w:val="28"/>
+          <w:szCs w:val="28"/>
         </w:rPr>
         <w:t>}</w:t>
       </w:r>
       <w:r>
         <w:rPr>
-          <w:sz w:val="32"/>
-          <w:szCs w:val="32"/>
+          <w:sz w:val="28"/>
+          <w:szCs w:val="28"/>
         </w:rPr>
         <w:t>,[]</w:t>
       </w:r>
       <w:r>
         <w:rPr>
-          <w:sz w:val="32"/>
-          <w:szCs w:val="32"/>
+          <w:sz w:val="28"/>
+          <w:szCs w:val="28"/>
         </w:rPr>
         <w:t>)</w:t>
       </w:r>
@@ -11198,27 +11227,685 @@
     <w:p>
       <w:pPr>
         <w:pStyle w:val="ListParagraph"/>
-        <w:rPr>
-          <w:sz w:val="32"/>
-          <w:szCs w:val="32"/>
-        </w:rPr>
-      </w:pPr>
-    </w:p>
-    <w:p>
-      <w:pPr>
-        <w:pStyle w:val="ListParagraph"/>
-        <w:rPr>
-          <w:sz w:val="32"/>
-          <w:szCs w:val="32"/>
-        </w:rPr>
-      </w:pPr>
-    </w:p>
-    <w:p>
-      <w:pPr>
-        <w:pStyle w:val="ListParagraph"/>
-        <w:rPr>
-          <w:sz w:val="32"/>
-          <w:szCs w:val="32"/>
+      </w:pPr>
+      <w:r>
+        <w:t xml:space="preserve">Here, </w:t>
+      </w:r>
+      <w:r>
+        <w:t>.finally always runs</w:t>
+      </w:r>
+      <w:r>
+        <w:t>.  .then also provides a callback.</w:t>
+      </w:r>
+    </w:p>
+    <w:p>
+      <w:pPr>
+        <w:pStyle w:val="ListParagraph"/>
+      </w:pPr>
+    </w:p>
+    <w:p>
+      <w:pPr>
+        <w:pStyle w:val="ListParagraph"/>
+      </w:pPr>
+    </w:p>
+    <w:p>
+      <w:pPr>
+        <w:pStyle w:val="ListParagraph"/>
+      </w:pPr>
+    </w:p>
+    <w:p>
+      <w:pPr>
+        <w:pStyle w:val="ListParagraph"/>
+      </w:pPr>
+    </w:p>
+    <w:p>
+      <w:pPr>
+        <w:pStyle w:val="ListParagraph"/>
+      </w:pPr>
+    </w:p>
+    <w:p>
+      <w:pPr>
+        <w:pStyle w:val="ListParagraph"/>
+      </w:pPr>
+    </w:p>
+    <w:p>
+      <w:pPr>
+        <w:pStyle w:val="ListParagraph"/>
+        <w:rPr>
+          <w:sz w:val="28"/>
+          <w:szCs w:val="28"/>
+        </w:rPr>
+      </w:pPr>
+      <w:r>
+        <w:rPr>
+          <w:sz w:val="28"/>
+          <w:szCs w:val="28"/>
+        </w:rPr>
+        <w:t>return</w:t>
+      </w:r>
+      <w:r>
+        <w:rPr>
+          <w:sz w:val="28"/>
+          <w:szCs w:val="28"/>
+        </w:rPr>
+        <w:t xml:space="preserve">  </w:t>
+      </w:r>
+      <w:r>
+        <w:rPr>
+          <w:sz w:val="28"/>
+          <w:szCs w:val="28"/>
+        </w:rPr>
+        <w:t xml:space="preserve"> </w:t>
+      </w:r>
+      <w:r>
+        <w:rPr>
+          <w:b/>
+          <w:bCs/>
+          <w:sz w:val="28"/>
+          <w:szCs w:val="28"/>
+        </w:rPr>
+        <w:t>!loading ? (</w:t>
+      </w:r>
+    </w:p>
+    <w:p>
+      <w:pPr>
+        <w:pStyle w:val="ListParagraph"/>
+        <w:rPr>
+          <w:sz w:val="28"/>
+          <w:szCs w:val="28"/>
+        </w:rPr>
+      </w:pPr>
+      <w:r>
+        <w:rPr>
+          <w:sz w:val="28"/>
+          <w:szCs w:val="28"/>
+        </w:rPr>
+        <w:lastRenderedPageBreak/>
+        <w:t xml:space="preserve">  </w:t>
+      </w:r>
+    </w:p>
+    <w:p>
+      <w:pPr>
+        <w:pStyle w:val="ListParagraph"/>
+        <w:rPr>
+          <w:sz w:val="28"/>
+          <w:szCs w:val="28"/>
+        </w:rPr>
+      </w:pPr>
+      <w:r>
+        <w:rPr>
+          <w:sz w:val="28"/>
+          <w:szCs w:val="28"/>
+        </w:rPr>
+        <w:t>&lt;div</w:t>
+      </w:r>
+      <w:r>
+        <w:rPr>
+          <w:sz w:val="28"/>
+          <w:szCs w:val="28"/>
+        </w:rPr>
+        <w:t xml:space="preserve"> classname=””&gt; </w:t>
+      </w:r>
+    </w:p>
+    <w:p>
+      <w:pPr>
+        <w:pStyle w:val="ListParagraph"/>
+        <w:rPr>
+          <w:sz w:val="28"/>
+          <w:szCs w:val="28"/>
+        </w:rPr>
+      </w:pPr>
+      <w:r>
+        <w:rPr>
+          <w:sz w:val="28"/>
+          <w:szCs w:val="28"/>
+        </w:rPr>
+        <w:t xml:space="preserve">    &lt;div classname</w:t>
+      </w:r>
+      <w:r>
+        <w:rPr>
+          <w:sz w:val="28"/>
+          <w:szCs w:val="28"/>
+        </w:rPr>
+        <w:t>=””&gt;</w:t>
+      </w:r>
+    </w:p>
+    <w:p>
+      <w:pPr>
+        <w:pStyle w:val="ListParagraph"/>
+        <w:rPr>
+          <w:sz w:val="28"/>
+          <w:szCs w:val="28"/>
+        </w:rPr>
+      </w:pPr>
+      <w:r>
+        <w:rPr>
+          <w:sz w:val="28"/>
+          <w:szCs w:val="28"/>
+        </w:rPr>
+        <w:t xml:space="preserve">          &lt;Header/&gt;</w:t>
+      </w:r>
+    </w:p>
+    <w:p>
+      <w:pPr>
+        <w:pStyle w:val="ListParagraph"/>
+        <w:rPr>
+          <w:sz w:val="28"/>
+          <w:szCs w:val="28"/>
+        </w:rPr>
+      </w:pPr>
+      <w:r>
+        <w:rPr>
+          <w:sz w:val="28"/>
+          <w:szCs w:val="28"/>
+        </w:rPr>
+        <w:t xml:space="preserve">           &lt;main&gt;</w:t>
+      </w:r>
+    </w:p>
+    <w:p>
+      <w:pPr>
+        <w:pStyle w:val="ListParagraph"/>
+        <w:rPr>
+          <w:color w:val="AEAAAA" w:themeColor="background2" w:themeShade="BF"/>
+          <w:sz w:val="28"/>
+          <w:szCs w:val="28"/>
+        </w:rPr>
+      </w:pPr>
+      <w:r>
+        <w:rPr>
+          <w:color w:val="AEAAAA" w:themeColor="background2" w:themeShade="BF"/>
+          <w:sz w:val="28"/>
+          <w:szCs w:val="28"/>
+        </w:rPr>
+        <w:t xml:space="preserve">              &lt;Outlet/&gt;</w:t>
+      </w:r>
+      <w:r>
+        <w:rPr>
+          <w:color w:val="AEAAAA" w:themeColor="background2" w:themeShade="BF"/>
+          <w:sz w:val="28"/>
+          <w:szCs w:val="28"/>
+        </w:rPr>
+        <w:t xml:space="preserve"> // will use it after react-router-dom </w:t>
+      </w:r>
+    </w:p>
+    <w:p>
+      <w:pPr>
+        <w:pStyle w:val="ListParagraph"/>
+        <w:rPr>
+          <w:sz w:val="28"/>
+          <w:szCs w:val="28"/>
+        </w:rPr>
+      </w:pPr>
+      <w:r>
+        <w:rPr>
+          <w:color w:val="AEAAAA" w:themeColor="background2" w:themeShade="BF"/>
+          <w:sz w:val="28"/>
+          <w:szCs w:val="28"/>
+        </w:rPr>
+        <w:t xml:space="preserve">               </w:t>
+      </w:r>
+    </w:p>
+    <w:p>
+      <w:pPr>
+        <w:pStyle w:val="ListParagraph"/>
+        <w:rPr>
+          <w:sz w:val="28"/>
+          <w:szCs w:val="28"/>
+        </w:rPr>
+      </w:pPr>
+      <w:r>
+        <w:rPr>
+          <w:sz w:val="28"/>
+          <w:szCs w:val="28"/>
+        </w:rPr>
+        <w:t xml:space="preserve">           &lt;/main&gt;</w:t>
+      </w:r>
+    </w:p>
+    <w:p>
+      <w:pPr>
+        <w:pStyle w:val="ListParagraph"/>
+        <w:rPr>
+          <w:sz w:val="28"/>
+          <w:szCs w:val="28"/>
+        </w:rPr>
+      </w:pPr>
+      <w:r>
+        <w:rPr>
+          <w:sz w:val="28"/>
+          <w:szCs w:val="28"/>
+        </w:rPr>
+        <w:t xml:space="preserve">           &lt;Footer/&gt;</w:t>
+      </w:r>
+    </w:p>
+    <w:p>
+      <w:pPr>
+        <w:pStyle w:val="ListParagraph"/>
+        <w:rPr>
+          <w:sz w:val="28"/>
+          <w:szCs w:val="28"/>
+        </w:rPr>
+      </w:pPr>
+      <w:r>
+        <w:rPr>
+          <w:sz w:val="28"/>
+          <w:szCs w:val="28"/>
+        </w:rPr>
+        <w:t xml:space="preserve">    &lt;/div&gt;</w:t>
+      </w:r>
+    </w:p>
+    <w:p>
+      <w:pPr>
+        <w:pStyle w:val="ListParagraph"/>
+        <w:rPr>
+          <w:sz w:val="28"/>
+          <w:szCs w:val="28"/>
+        </w:rPr>
+      </w:pPr>
+    </w:p>
+    <w:p>
+      <w:pPr>
+        <w:pStyle w:val="ListParagraph"/>
+        <w:rPr>
+          <w:sz w:val="28"/>
+          <w:szCs w:val="28"/>
+        </w:rPr>
+      </w:pPr>
+      <w:r>
+        <w:rPr>
+          <w:sz w:val="28"/>
+          <w:szCs w:val="28"/>
+        </w:rPr>
+        <w:t>&lt;/div&gt;</w:t>
+      </w:r>
+    </w:p>
+    <w:p>
+      <w:pPr>
+        <w:pStyle w:val="ListParagraph"/>
+        <w:rPr>
+          <w:sz w:val="28"/>
+          <w:szCs w:val="28"/>
+        </w:rPr>
+      </w:pPr>
+    </w:p>
+    <w:p>
+      <w:pPr>
+        <w:pStyle w:val="ListParagraph"/>
+        <w:rPr>
+          <w:sz w:val="28"/>
+          <w:szCs w:val="28"/>
+        </w:rPr>
+      </w:pPr>
+    </w:p>
+    <w:p>
+      <w:pPr>
+        <w:pStyle w:val="ListParagraph"/>
+        <w:rPr>
+          <w:sz w:val="28"/>
+          <w:szCs w:val="28"/>
+        </w:rPr>
+      </w:pPr>
+    </w:p>
+    <w:p>
+      <w:pPr>
+        <w:pStyle w:val="ListParagraph"/>
+        <w:rPr>
+          <w:b/>
+          <w:bCs/>
+          <w:sz w:val="28"/>
+          <w:szCs w:val="28"/>
+        </w:rPr>
+      </w:pPr>
+      <w:r>
+        <w:rPr>
+          <w:b/>
+          <w:bCs/>
+          <w:sz w:val="28"/>
+          <w:szCs w:val="28"/>
+        </w:rPr>
+        <w:t>) : (null)</w:t>
+      </w:r>
+    </w:p>
+    <w:p>
+      <w:pPr>
+        <w:pStyle w:val="ListParagraph"/>
+        <w:rPr>
+          <w:sz w:val="28"/>
+          <w:szCs w:val="28"/>
+        </w:rPr>
+      </w:pPr>
+    </w:p>
+    <w:p>
+      <w:pPr>
+        <w:pStyle w:val="ListParagraph"/>
+        <w:rPr>
+          <w:sz w:val="28"/>
+          <w:szCs w:val="28"/>
+        </w:rPr>
+      </w:pPr>
+      <w:r>
+        <w:rPr>
+          <w:sz w:val="28"/>
+          <w:szCs w:val="28"/>
+        </w:rPr>
+        <w:t>}</w:t>
+      </w:r>
+    </w:p>
+    <w:p>
+      <w:pPr>
+        <w:pStyle w:val="ListParagraph"/>
+        <w:rPr>
+          <w:sz w:val="28"/>
+          <w:szCs w:val="28"/>
+        </w:rPr>
+      </w:pPr>
+      <w:r>
+        <w:rPr>
+          <w:sz w:val="28"/>
+          <w:szCs w:val="28"/>
+        </w:rPr>
+        <w:t xml:space="preserve">export </w:t>
+      </w:r>
+      <w:r>
+        <w:rPr>
+          <w:sz w:val="28"/>
+          <w:szCs w:val="28"/>
+        </w:rPr>
+        <w:t>default App;</w:t>
+      </w:r>
+    </w:p>
+    <w:p>
+      <w:pPr>
+        <w:pStyle w:val="ListParagraph"/>
+        <w:rPr>
+          <w:sz w:val="28"/>
+          <w:szCs w:val="28"/>
+        </w:rPr>
+      </w:pPr>
+    </w:p>
+    <w:p>
+      <w:pPr>
+        <w:pStyle w:val="ListParagraph"/>
+        <w:rPr>
+          <w:b/>
+          <w:bCs/>
+          <w:sz w:val="28"/>
+          <w:szCs w:val="28"/>
+        </w:rPr>
+      </w:pPr>
+    </w:p>
+    <w:p>
+      <w:pPr>
+        <w:pStyle w:val="ListParagraph"/>
+        <w:numPr>
+          <w:ilvl w:val="0"/>
+          <w:numId w:val="4"/>
+        </w:numPr>
+        <w:rPr>
+          <w:b/>
+          <w:bCs/>
+          <w:sz w:val="32"/>
+          <w:szCs w:val="32"/>
+        </w:rPr>
+      </w:pPr>
+      <w:r>
+        <w:rPr>
+          <w:b/>
+          <w:bCs/>
+          <w:sz w:val="32"/>
+          <w:szCs w:val="32"/>
+        </w:rPr>
+        <w:t>Set Provider in main.jsx for store.</w:t>
+      </w:r>
+    </w:p>
+    <w:p>
+      <w:pPr>
+        <w:pStyle w:val="ListParagraph"/>
+        <w:rPr>
+          <w:b/>
+          <w:bCs/>
+          <w:sz w:val="28"/>
+          <w:szCs w:val="28"/>
+        </w:rPr>
+      </w:pPr>
+    </w:p>
+    <w:p>
+      <w:pPr>
+        <w:pStyle w:val="ListParagraph"/>
+        <w:rPr>
+          <w:sz w:val="28"/>
+          <w:szCs w:val="28"/>
+        </w:rPr>
+      </w:pPr>
+      <w:r>
+        <w:rPr>
+          <w:sz w:val="28"/>
+          <w:szCs w:val="28"/>
+        </w:rPr>
+        <w:t>import  {Provider} from ‘react-redux’</w:t>
+      </w:r>
+    </w:p>
+    <w:p>
+      <w:pPr>
+        <w:pStyle w:val="ListParagraph"/>
+        <w:rPr>
+          <w:sz w:val="28"/>
+          <w:szCs w:val="28"/>
+        </w:rPr>
+      </w:pPr>
+      <w:r>
+        <w:rPr>
+          <w:sz w:val="28"/>
+          <w:szCs w:val="28"/>
+        </w:rPr>
+        <w:t>import store from ‘./store/store.js’</w:t>
+      </w:r>
+    </w:p>
+    <w:p>
+      <w:pPr>
+        <w:pStyle w:val="ListParagraph"/>
+        <w:rPr>
+          <w:sz w:val="28"/>
+          <w:szCs w:val="28"/>
+        </w:rPr>
+      </w:pPr>
+    </w:p>
+    <w:p>
+      <w:pPr>
+        <w:pStyle w:val="ListParagraph"/>
+        <w:rPr>
+          <w:sz w:val="28"/>
+          <w:szCs w:val="28"/>
+        </w:rPr>
+      </w:pPr>
+      <w:r>
+        <w:rPr>
+          <w:sz w:val="28"/>
+          <w:szCs w:val="28"/>
+        </w:rPr>
+        <w:t>&lt;React.StrictMode&gt;</w:t>
+      </w:r>
+    </w:p>
+    <w:p>
+      <w:pPr>
+        <w:pStyle w:val="ListParagraph"/>
+        <w:rPr>
+          <w:sz w:val="28"/>
+          <w:szCs w:val="28"/>
+        </w:rPr>
+      </w:pPr>
+      <w:r>
+        <w:rPr>
+          <w:sz w:val="28"/>
+          <w:szCs w:val="28"/>
+        </w:rPr>
+        <w:t xml:space="preserve">     &lt;Provider store={store}&gt;</w:t>
+      </w:r>
+    </w:p>
+    <w:p>
+      <w:pPr>
+        <w:pStyle w:val="ListParagraph"/>
+        <w:rPr>
+          <w:sz w:val="28"/>
+          <w:szCs w:val="28"/>
+        </w:rPr>
+      </w:pPr>
+      <w:r>
+        <w:rPr>
+          <w:sz w:val="28"/>
+          <w:szCs w:val="28"/>
+        </w:rPr>
+        <w:t xml:space="preserve">         &lt;App/&gt;</w:t>
+      </w:r>
+    </w:p>
+    <w:p>
+      <w:pPr>
+        <w:pStyle w:val="ListParagraph"/>
+        <w:rPr>
+          <w:sz w:val="28"/>
+          <w:szCs w:val="28"/>
+        </w:rPr>
+      </w:pPr>
+      <w:r>
+        <w:rPr>
+          <w:sz w:val="28"/>
+          <w:szCs w:val="28"/>
+        </w:rPr>
+        <w:t xml:space="preserve">      </w:t>
+      </w:r>
+      <w:r>
+        <w:rPr>
+          <w:sz w:val="28"/>
+          <w:szCs w:val="28"/>
+        </w:rPr>
+        <w:t>&lt;</w:t>
+      </w:r>
+      <w:r>
+        <w:rPr>
+          <w:sz w:val="28"/>
+          <w:szCs w:val="28"/>
+        </w:rPr>
+        <w:t>/</w:t>
+      </w:r>
+      <w:r>
+        <w:rPr>
+          <w:sz w:val="28"/>
+          <w:szCs w:val="28"/>
+        </w:rPr>
+        <w:t>Provider</w:t>
+      </w:r>
+      <w:r>
+        <w:rPr>
+          <w:sz w:val="28"/>
+          <w:szCs w:val="28"/>
+        </w:rPr>
+        <w:t>&gt;</w:t>
+      </w:r>
+    </w:p>
+    <w:p>
+      <w:pPr>
+        <w:pStyle w:val="ListParagraph"/>
+        <w:rPr>
+          <w:sz w:val="28"/>
+          <w:szCs w:val="28"/>
+        </w:rPr>
+      </w:pPr>
+      <w:r>
+        <w:rPr>
+          <w:sz w:val="28"/>
+          <w:szCs w:val="28"/>
+        </w:rPr>
+        <w:t>&lt;</w:t>
+      </w:r>
+      <w:r>
+        <w:rPr>
+          <w:sz w:val="28"/>
+          <w:szCs w:val="28"/>
+        </w:rPr>
+        <w:t>/</w:t>
+      </w:r>
+      <w:r>
+        <w:rPr>
+          <w:sz w:val="28"/>
+          <w:szCs w:val="28"/>
+        </w:rPr>
+        <w:t>React.StrictMode&gt;</w:t>
+      </w:r>
+    </w:p>
+    <w:p>
+      <w:pPr>
+        <w:pStyle w:val="ListParagraph"/>
+        <w:rPr>
+          <w:b/>
+          <w:bCs/>
+          <w:sz w:val="28"/>
+          <w:szCs w:val="28"/>
+        </w:rPr>
+      </w:pPr>
+    </w:p>
+    <w:p>
+      <w:pPr>
+        <w:pStyle w:val="ListParagraph"/>
+        <w:numPr>
+          <w:ilvl w:val="0"/>
+          <w:numId w:val="4"/>
+        </w:numPr>
+        <w:rPr>
+          <w:b/>
+          <w:bCs/>
+          <w:sz w:val="32"/>
+          <w:szCs w:val="32"/>
+        </w:rPr>
+      </w:pPr>
+      <w:r>
+        <w:rPr>
+          <w:b/>
+          <w:bCs/>
+          <w:sz w:val="32"/>
+          <w:szCs w:val="32"/>
+        </w:rPr>
+        <w:t xml:space="preserve"> Now, make a folder named pages in src</w:t>
+      </w:r>
+    </w:p>
+    <w:p>
+      <w:pPr>
+        <w:pStyle w:val="ListParagraph"/>
+        <w:rPr>
+          <w:b/>
+          <w:bCs/>
+          <w:sz w:val="32"/>
+          <w:szCs w:val="32"/>
+        </w:rPr>
+      </w:pPr>
+      <w:r>
+        <w:rPr>
+          <w:sz w:val="32"/>
+          <w:szCs w:val="32"/>
+        </w:rPr>
+        <w:t>In pages , we will call all components like signup, login</w:t>
+      </w:r>
+      <w:r>
+        <w:rPr>
+          <w:sz w:val="32"/>
+          <w:szCs w:val="32"/>
+        </w:rPr>
+        <w:t>, cards, realtimeeditor(RT).</w:t>
+      </w:r>
+    </w:p>
+    <w:p>
+      <w:pPr>
+        <w:pStyle w:val="ListParagraph"/>
+        <w:rPr>
+          <w:sz w:val="28"/>
+          <w:szCs w:val="28"/>
+        </w:rPr>
+      </w:pPr>
+    </w:p>
+    <w:p>
+      <w:pPr>
+        <w:pStyle w:val="ListParagraph"/>
+        <w:rPr>
+          <w:sz w:val="28"/>
+          <w:szCs w:val="28"/>
         </w:rPr>
       </w:pPr>
     </w:p>
@@ -11561,7 +12248,6 @@
         </w:numPr>
       </w:pPr>
       <w:r>
-        <w:lastRenderedPageBreak/>
         <w:t>Link is imported from React-router-dom</w:t>
       </w:r>
     </w:p>
@@ -12032,7 +12718,6 @@
           <w:sz w:val="24"/>
           <w:szCs w:val="24"/>
         </w:rPr>
-        <w:lastRenderedPageBreak/>
         <w:t>In appwrite most of the methods after completing returns a promise</w:t>
       </w:r>
       <w:r>
@@ -12093,6 +12778,7 @@
           <w:sz w:val="32"/>
           <w:szCs w:val="32"/>
         </w:rPr>
+        <w:lastRenderedPageBreak/>
         <w:t>Create a button logout and add classes</w:t>
       </w:r>
     </w:p>
@@ -12720,6 +13406,7 @@
         <w:ind w:left="1080"/>
       </w:pPr>
       <w:r>
+        <w:lastRenderedPageBreak/>
         <w:t xml:space="preserve">             name: ‘Home’,</w:t>
       </w:r>
     </w:p>
@@ -13338,99 +14025,99 @@
           <w:sz w:val="24"/>
           <w:szCs w:val="24"/>
         </w:rPr>
+        <w:t xml:space="preserve">       </w:t>
+      </w:r>
+      <w:r>
+        <w:rPr>
+          <w:sz w:val="24"/>
+          <w:szCs w:val="24"/>
+        </w:rPr>
+        <w:t>&lt;nav classname=””&gt;</w:t>
+      </w:r>
+    </w:p>
+    <w:p>
+      <w:pPr>
+        <w:pStyle w:val="ListParagraph"/>
+        <w:ind w:left="1080"/>
+        <w:rPr>
+          <w:sz w:val="24"/>
+          <w:szCs w:val="24"/>
+        </w:rPr>
+      </w:pPr>
+      <w:r>
+        <w:rPr>
+          <w:sz w:val="24"/>
+          <w:szCs w:val="24"/>
+        </w:rPr>
+        <w:t xml:space="preserve">         &lt;div classname=””&gt;</w:t>
+      </w:r>
+    </w:p>
+    <w:p>
+      <w:pPr>
+        <w:pStyle w:val="ListParagraph"/>
+        <w:ind w:left="1080"/>
+        <w:rPr>
+          <w:sz w:val="24"/>
+          <w:szCs w:val="24"/>
+        </w:rPr>
+      </w:pPr>
+      <w:r>
+        <w:rPr>
+          <w:sz w:val="24"/>
+          <w:szCs w:val="24"/>
+        </w:rPr>
+        <w:t xml:space="preserve">              &lt;Link to=’/’&gt;</w:t>
+      </w:r>
+    </w:p>
+    <w:p>
+      <w:pPr>
+        <w:pStyle w:val="ListParagraph"/>
+        <w:ind w:left="1080"/>
+        <w:rPr>
+          <w:sz w:val="24"/>
+          <w:szCs w:val="24"/>
+        </w:rPr>
+      </w:pPr>
+      <w:r>
+        <w:rPr>
+          <w:sz w:val="24"/>
+          <w:szCs w:val="24"/>
+        </w:rPr>
+        <w:t xml:space="preserve">                    &lt;Logo width=’70px’/&gt;</w:t>
+      </w:r>
+    </w:p>
+    <w:p>
+      <w:pPr>
+        <w:pStyle w:val="ListParagraph"/>
+        <w:ind w:left="1080"/>
+        <w:rPr>
+          <w:sz w:val="24"/>
+          <w:szCs w:val="24"/>
+        </w:rPr>
+      </w:pPr>
+      <w:r>
+        <w:rPr>
+          <w:sz w:val="24"/>
+          <w:szCs w:val="24"/>
+        </w:rPr>
+        <w:t xml:space="preserve">              &lt;/Link&gt;        </w:t>
+      </w:r>
+    </w:p>
+    <w:p>
+      <w:pPr>
+        <w:pStyle w:val="ListParagraph"/>
+        <w:ind w:left="1080"/>
+        <w:rPr>
+          <w:sz w:val="24"/>
+          <w:szCs w:val="24"/>
+        </w:rPr>
+      </w:pPr>
+      <w:r>
+        <w:rPr>
+          <w:sz w:val="24"/>
+          <w:szCs w:val="24"/>
+        </w:rPr>
         <w:lastRenderedPageBreak/>
-        <w:t xml:space="preserve">       </w:t>
-      </w:r>
-      <w:r>
-        <w:rPr>
-          <w:sz w:val="24"/>
-          <w:szCs w:val="24"/>
-        </w:rPr>
-        <w:t>&lt;nav classname=””&gt;</w:t>
-      </w:r>
-    </w:p>
-    <w:p>
-      <w:pPr>
-        <w:pStyle w:val="ListParagraph"/>
-        <w:ind w:left="1080"/>
-        <w:rPr>
-          <w:sz w:val="24"/>
-          <w:szCs w:val="24"/>
-        </w:rPr>
-      </w:pPr>
-      <w:r>
-        <w:rPr>
-          <w:sz w:val="24"/>
-          <w:szCs w:val="24"/>
-        </w:rPr>
-        <w:t xml:space="preserve">         &lt;div classname=””&gt;</w:t>
-      </w:r>
-    </w:p>
-    <w:p>
-      <w:pPr>
-        <w:pStyle w:val="ListParagraph"/>
-        <w:ind w:left="1080"/>
-        <w:rPr>
-          <w:sz w:val="24"/>
-          <w:szCs w:val="24"/>
-        </w:rPr>
-      </w:pPr>
-      <w:r>
-        <w:rPr>
-          <w:sz w:val="24"/>
-          <w:szCs w:val="24"/>
-        </w:rPr>
-        <w:t xml:space="preserve">              &lt;Link to=’/’&gt;</w:t>
-      </w:r>
-    </w:p>
-    <w:p>
-      <w:pPr>
-        <w:pStyle w:val="ListParagraph"/>
-        <w:ind w:left="1080"/>
-        <w:rPr>
-          <w:sz w:val="24"/>
-          <w:szCs w:val="24"/>
-        </w:rPr>
-      </w:pPr>
-      <w:r>
-        <w:rPr>
-          <w:sz w:val="24"/>
-          <w:szCs w:val="24"/>
-        </w:rPr>
-        <w:t xml:space="preserve">                    &lt;Logo width=’70px’/&gt;</w:t>
-      </w:r>
-    </w:p>
-    <w:p>
-      <w:pPr>
-        <w:pStyle w:val="ListParagraph"/>
-        <w:ind w:left="1080"/>
-        <w:rPr>
-          <w:sz w:val="24"/>
-          <w:szCs w:val="24"/>
-        </w:rPr>
-      </w:pPr>
-      <w:r>
-        <w:rPr>
-          <w:sz w:val="24"/>
-          <w:szCs w:val="24"/>
-        </w:rPr>
-        <w:t xml:space="preserve">              &lt;/Link&gt;        </w:t>
-      </w:r>
-    </w:p>
-    <w:p>
-      <w:pPr>
-        <w:pStyle w:val="ListParagraph"/>
-        <w:ind w:left="1080"/>
-        <w:rPr>
-          <w:sz w:val="24"/>
-          <w:szCs w:val="24"/>
-        </w:rPr>
-      </w:pPr>
-      <w:r>
-        <w:rPr>
-          <w:sz w:val="24"/>
-          <w:szCs w:val="24"/>
-        </w:rPr>
         <w:t xml:space="preserve">         </w:t>
       </w:r>
       <w:r>
@@ -14178,106 +14865,106 @@
           <w:sz w:val="24"/>
           <w:szCs w:val="24"/>
         </w:rPr>
+        <w:t xml:space="preserve">   type= ‘button’,</w:t>
+      </w:r>
+    </w:p>
+    <w:p>
+      <w:pPr>
+        <w:pStyle w:val="ListParagraph"/>
+        <w:ind w:left="1800"/>
+        <w:rPr>
+          <w:sz w:val="24"/>
+          <w:szCs w:val="24"/>
+        </w:rPr>
+      </w:pPr>
+      <w:r>
+        <w:rPr>
+          <w:sz w:val="24"/>
+          <w:szCs w:val="24"/>
+        </w:rPr>
+        <w:t xml:space="preserve">   bgColor = ‘bg-blue-600’,</w:t>
+      </w:r>
+    </w:p>
+    <w:p>
+      <w:pPr>
+        <w:pStyle w:val="ListParagraph"/>
+        <w:ind w:left="1800"/>
+        <w:rPr>
+          <w:sz w:val="24"/>
+          <w:szCs w:val="24"/>
+        </w:rPr>
+      </w:pPr>
+      <w:r>
+        <w:rPr>
+          <w:sz w:val="24"/>
+          <w:szCs w:val="24"/>
+        </w:rPr>
+        <w:t xml:space="preserve">   bgColor = ‘</w:t>
+      </w:r>
+      <w:r>
+        <w:rPr>
+          <w:sz w:val="24"/>
+          <w:szCs w:val="24"/>
+        </w:rPr>
+        <w:t>text-white’</w:t>
+      </w:r>
+      <w:r>
+        <w:rPr>
+          <w:sz w:val="24"/>
+          <w:szCs w:val="24"/>
+        </w:rPr>
+        <w:t>,</w:t>
+      </w:r>
+    </w:p>
+    <w:p>
+      <w:pPr>
+        <w:pStyle w:val="ListParagraph"/>
+        <w:ind w:left="1800"/>
+        <w:rPr>
+          <w:sz w:val="24"/>
+          <w:szCs w:val="24"/>
+        </w:rPr>
+      </w:pPr>
+      <w:r>
+        <w:rPr>
+          <w:sz w:val="24"/>
+          <w:szCs w:val="24"/>
+        </w:rPr>
+        <w:t xml:space="preserve">   className = ‘’,</w:t>
+      </w:r>
+    </w:p>
+    <w:p>
+      <w:pPr>
+        <w:pStyle w:val="ListParagraph"/>
+        <w:ind w:left="1800"/>
+        <w:rPr>
+          <w:sz w:val="24"/>
+          <w:szCs w:val="24"/>
+        </w:rPr>
+      </w:pPr>
+      <w:r>
+        <w:rPr>
+          <w:sz w:val="24"/>
+          <w:szCs w:val="24"/>
+        </w:rPr>
+        <w:t xml:space="preserve">   …props</w:t>
+      </w:r>
+    </w:p>
+    <w:p>
+      <w:pPr>
+        <w:pStyle w:val="ListParagraph"/>
+        <w:ind w:left="1800"/>
+        <w:rPr>
+          <w:sz w:val="24"/>
+          <w:szCs w:val="24"/>
+        </w:rPr>
+      </w:pPr>
+      <w:r>
+        <w:rPr>
+          <w:sz w:val="24"/>
+          <w:szCs w:val="24"/>
+        </w:rPr>
         <w:lastRenderedPageBreak/>
-        <w:t xml:space="preserve">   type= ‘button’,</w:t>
-      </w:r>
-    </w:p>
-    <w:p>
-      <w:pPr>
-        <w:pStyle w:val="ListParagraph"/>
-        <w:ind w:left="1800"/>
-        <w:rPr>
-          <w:sz w:val="24"/>
-          <w:szCs w:val="24"/>
-        </w:rPr>
-      </w:pPr>
-      <w:r>
-        <w:rPr>
-          <w:sz w:val="24"/>
-          <w:szCs w:val="24"/>
-        </w:rPr>
-        <w:t xml:space="preserve">   bgColor = ‘bg-blue-600’,</w:t>
-      </w:r>
-    </w:p>
-    <w:p>
-      <w:pPr>
-        <w:pStyle w:val="ListParagraph"/>
-        <w:ind w:left="1800"/>
-        <w:rPr>
-          <w:sz w:val="24"/>
-          <w:szCs w:val="24"/>
-        </w:rPr>
-      </w:pPr>
-      <w:r>
-        <w:rPr>
-          <w:sz w:val="24"/>
-          <w:szCs w:val="24"/>
-        </w:rPr>
-        <w:t xml:space="preserve">   bgColor = ‘</w:t>
-      </w:r>
-      <w:r>
-        <w:rPr>
-          <w:sz w:val="24"/>
-          <w:szCs w:val="24"/>
-        </w:rPr>
-        <w:t>text-white’</w:t>
-      </w:r>
-      <w:r>
-        <w:rPr>
-          <w:sz w:val="24"/>
-          <w:szCs w:val="24"/>
-        </w:rPr>
-        <w:t>,</w:t>
-      </w:r>
-    </w:p>
-    <w:p>
-      <w:pPr>
-        <w:pStyle w:val="ListParagraph"/>
-        <w:ind w:left="1800"/>
-        <w:rPr>
-          <w:sz w:val="24"/>
-          <w:szCs w:val="24"/>
-        </w:rPr>
-      </w:pPr>
-      <w:r>
-        <w:rPr>
-          <w:sz w:val="24"/>
-          <w:szCs w:val="24"/>
-        </w:rPr>
-        <w:t xml:space="preserve">   className = ‘’,</w:t>
-      </w:r>
-    </w:p>
-    <w:p>
-      <w:pPr>
-        <w:pStyle w:val="ListParagraph"/>
-        <w:ind w:left="1800"/>
-        <w:rPr>
-          <w:sz w:val="24"/>
-          <w:szCs w:val="24"/>
-        </w:rPr>
-      </w:pPr>
-      <w:r>
-        <w:rPr>
-          <w:sz w:val="24"/>
-          <w:szCs w:val="24"/>
-        </w:rPr>
-        <w:t xml:space="preserve">   …props</w:t>
-      </w:r>
-    </w:p>
-    <w:p>
-      <w:pPr>
-        <w:pStyle w:val="ListParagraph"/>
-        <w:ind w:left="1800"/>
-        <w:rPr>
-          <w:sz w:val="24"/>
-          <w:szCs w:val="24"/>
-        </w:rPr>
-      </w:pPr>
-      <w:r>
-        <w:rPr>
-          <w:sz w:val="24"/>
-          <w:szCs w:val="24"/>
-        </w:rPr>
         <w:t xml:space="preserve">   </w:t>
       </w:r>
     </w:p>
@@ -14872,7 +15559,6 @@
           <w:sz w:val="32"/>
           <w:szCs w:val="32"/>
         </w:rPr>
-        <w:lastRenderedPageBreak/>
         <w:t>(EK COMPONENT BNAKE SARE INPUT FIELDS K LIYE USE KRENGE DIFF  DIFF VALUE K SATH)</w:t>
       </w:r>
     </w:p>
@@ -14930,6 +15616,7 @@
           <w:sz w:val="32"/>
           <w:szCs w:val="32"/>
         </w:rPr>
+        <w:lastRenderedPageBreak/>
         <w:t>Hm ek login form bnare h</w:t>
       </w:r>
       <w:r>
@@ -17853,7 +18540,7 @@
   <w:abstractNum w:abstractNumId="28" w15:restartNumberingAfterBreak="0">
     <w:nsid w:val="7FA001A9"/>
     <w:multiLevelType w:val="hybridMultilevel"/>
-    <w:tmpl w:val="3DD0AFFE"/>
+    <w:tmpl w:val="B47CAC76"/>
     <w:lvl w:ilvl="0" w:tplc="4009000F">
       <w:start w:val="1"/>
       <w:numFmt w:val="decimal"/>

</xml_diff>